<commit_message>
Concept Maps immunization e Allergy
</commit_message>
<xml_diff>
--- a/Entregaveis/1.RepositorioSemantico/Terminologias/OBM/AplicacaoEntradaDadosOBM/IPS-338 -VMP-TelaEntradaDoc2.docx
+++ b/Entregaveis/1.RepositorioSemantico/Terminologias/OBM/AplicacaoEntradaDadosOBM/IPS-338 -VMP-TelaEntradaDoc2.docx
@@ -22,1534 +22,2864 @@
         </w:rPr>
       </w:pPr>
     </w:p>
+    <w:p>
+      <w:pPr>
+        <w:rPr>
+          <w:lang w:val="en-US"/>
+        </w:rPr>
+      </w:pPr>
+    </w:p>
+    <w:p>
+      <w:pPr>
+        <w:rPr>
+          <w:lang w:val="en-US"/>
+        </w:rPr>
+      </w:pPr>
+    </w:p>
     <w:tbl>
       <w:tblPr>
-        <w:tblStyle w:val="TableGrid"/>
-        <w:tblW w:w="0" w:type="auto"/>
+        <w:tblW w:w="8222" w:type="dxa"/>
+        <w:tblCellSpacing w:w="15" w:type="dxa"/>
+        <w:tblLayout w:type="fixed"/>
+        <w:tblCellMar>
+          <w:top w:w="15" w:type="dxa"/>
+          <w:left w:w="15" w:type="dxa"/>
+          <w:bottom w:w="15" w:type="dxa"/>
+          <w:right w:w="15" w:type="dxa"/>
+        </w:tblCellMar>
         <w:tblLook w:val="04A0" w:firstRow="1" w:lastRow="0" w:firstColumn="1" w:lastColumn="0" w:noHBand="0" w:noVBand="1"/>
       </w:tblPr>
       <w:tblGrid>
-        <w:gridCol w:w="3003"/>
-        <w:gridCol w:w="3003"/>
-        <w:gridCol w:w="3004"/>
+        <w:gridCol w:w="1668"/>
+        <w:gridCol w:w="4781"/>
+        <w:gridCol w:w="1012"/>
+        <w:gridCol w:w="761"/>
       </w:tblGrid>
       <w:tr>
+        <w:trPr>
+          <w:tblCellSpacing w:w="15" w:type="dxa"/>
+        </w:trPr>
         <w:tc>
           <w:tcPr>
-            <w:tcW w:w="3003" w:type="dxa"/>
+            <w:tcW w:w="1623" w:type="dxa"/>
+            <w:vAlign w:val="center"/>
           </w:tcPr>
           <w:p>
             <w:pPr>
-              <w:rPr>
-                <w:rFonts w:ascii="Calibri" w:hAnsi="Calibri" w:cs="Calibri"/>
-                <w:sz w:val="20"/>
-                <w:szCs w:val="20"/>
-                <w:lang w:val="en-US"/>
-              </w:rPr>
-            </w:pPr>
-            <w:proofErr w:type="spellStart"/>
-            <w:r>
-              <w:rPr>
-                <w:rFonts w:ascii="Calibri" w:hAnsi="Calibri" w:cs="Calibri"/>
-                <w:sz w:val="20"/>
-                <w:szCs w:val="20"/>
-                <w:lang w:val="en-US"/>
-              </w:rPr>
-              <w:t>Identificador</w:t>
-            </w:r>
-            <w:proofErr w:type="spellEnd"/>
-            <w:r>
-              <w:rPr>
-                <w:rFonts w:ascii="Calibri" w:hAnsi="Calibri" w:cs="Calibri"/>
-                <w:sz w:val="20"/>
-                <w:szCs w:val="20"/>
-                <w:lang w:val="en-US"/>
-              </w:rPr>
-              <w:t xml:space="preserve"> </w:t>
-            </w:r>
-            <w:proofErr w:type="spellStart"/>
-            <w:r>
-              <w:rPr>
-                <w:rFonts w:ascii="Calibri" w:hAnsi="Calibri" w:cs="Calibri"/>
-                <w:sz w:val="20"/>
-                <w:szCs w:val="20"/>
-                <w:lang w:val="en-US"/>
-              </w:rPr>
-              <w:t>único</w:t>
-            </w:r>
-            <w:proofErr w:type="spellEnd"/>
-            <w:r>
-              <w:rPr>
-                <w:rFonts w:ascii="Calibri" w:hAnsi="Calibri" w:cs="Calibri"/>
-                <w:sz w:val="20"/>
-                <w:szCs w:val="20"/>
-                <w:lang w:val="en-US"/>
-              </w:rPr>
-              <w:t xml:space="preserve"> - </w:t>
-            </w:r>
-          </w:p>
-          <w:p>
-            <w:pPr>
-              <w:rPr>
-                <w:rFonts w:ascii="Calibri" w:hAnsi="Calibri" w:cs="Calibri"/>
-                <w:sz w:val="20"/>
-                <w:szCs w:val="20"/>
-                <w:lang w:val="en-US"/>
-              </w:rPr>
-            </w:pPr>
+              <w:spacing w:before="100" w:beforeAutospacing="1" w:after="100" w:afterAutospacing="1"/>
+              <w:rPr>
+                <w:rFonts w:ascii="Times New Roman" w:hAnsi="Times New Roman"/>
+                <w:color w:val="000000"/>
+              </w:rPr>
+            </w:pPr>
+            <w:r>
+              <w:rPr>
+                <w:rFonts w:ascii="Times New Roman" w:hAnsi="Times New Roman"/>
+                <w:color w:val="000000"/>
+              </w:rPr>
+              <w:t>Via de Administracao</w:t>
+            </w:r>
           </w:p>
         </w:tc>
         <w:tc>
           <w:tcPr>
-            <w:tcW w:w="3003" w:type="dxa"/>
+            <w:tcW w:w="4751" w:type="dxa"/>
+            <w:vAlign w:val="center"/>
           </w:tcPr>
           <w:p>
             <w:pPr>
-              <w:rPr>
-                <w:rFonts w:ascii="Calibri" w:hAnsi="Calibri" w:cs="Calibri"/>
-                <w:sz w:val="20"/>
-                <w:szCs w:val="20"/>
-                <w:lang w:val="en-US"/>
-              </w:rPr>
-            </w:pPr>
+              <w:spacing w:before="100" w:beforeAutospacing="1" w:after="100" w:afterAutospacing="1"/>
+              <w:rPr>
+                <w:rFonts w:ascii="Times New Roman" w:hAnsi="Times New Roman"/>
+                <w:color w:val="000000"/>
+                <w:lang w:val="pt-BR"/>
+              </w:rPr>
+            </w:pPr>
+            <w:r>
+              <w:rPr>
+                <w:rFonts w:ascii="Times New Roman" w:hAnsi="Times New Roman"/>
+                <w:color w:val="000000"/>
+                <w:lang w:val="pt-BR"/>
+              </w:rPr>
+              <w:t xml:space="preserve">Usuário deve selecionar da lista </w:t>
+            </w:r>
+            <w:r>
+              <w:rPr>
+                <w:rFonts w:ascii="Times New Roman" w:hAnsi="Times New Roman"/>
+                <w:color w:val="000000"/>
+                <w:lang w:val="pt-BR"/>
+              </w:rPr>
+              <w:t xml:space="preserve">do SELECT NO_DESCR </w:t>
+            </w:r>
             <w:proofErr w:type="spellStart"/>
             <w:r>
               <w:rPr>
-                <w:rFonts w:ascii="Calibri" w:hAnsi="Calibri" w:cs="Calibri"/>
-                <w:sz w:val="20"/>
-                <w:szCs w:val="20"/>
-                <w:lang w:val="en-US"/>
-              </w:rPr>
-              <w:t>perguntar</w:t>
+                <w:rFonts w:ascii="Times New Roman" w:hAnsi="Times New Roman"/>
+                <w:color w:val="000000"/>
+                <w:lang w:val="pt-BR"/>
+              </w:rPr>
+              <w:t>from</w:t>
             </w:r>
             <w:proofErr w:type="spellEnd"/>
+            <w:r>
+              <w:rPr>
+                <w:rFonts w:ascii="Times New Roman" w:hAnsi="Times New Roman"/>
+                <w:color w:val="000000"/>
+                <w:lang w:val="pt-BR"/>
+              </w:rPr>
+              <w:t xml:space="preserve"> TD_ROUTE</w:t>
+            </w:r>
+          </w:p>
+          <w:p>
+            <w:pPr>
+              <w:spacing w:before="100" w:beforeAutospacing="1" w:after="100" w:afterAutospacing="1"/>
+              <w:rPr>
+                <w:rFonts w:ascii="Times New Roman" w:hAnsi="Times New Roman"/>
+                <w:color w:val="000000"/>
+                <w:lang w:val="pt-BR"/>
+              </w:rPr>
+            </w:pPr>
+            <w:r>
+              <w:rPr>
+                <w:rFonts w:ascii="Times New Roman" w:hAnsi="Times New Roman"/>
+                <w:color w:val="000000"/>
+                <w:lang w:val="pt-BR"/>
+              </w:rPr>
+              <w:t>Usuário escolhe a via a partir da seleção.</w:t>
+            </w:r>
+          </w:p>
+          <w:p>
+            <w:pPr>
+              <w:spacing w:before="100" w:beforeAutospacing="1" w:after="100" w:afterAutospacing="1"/>
+              <w:rPr>
+                <w:rFonts w:ascii="Times New Roman" w:hAnsi="Times New Roman"/>
+                <w:color w:val="000000"/>
+                <w:lang w:val="pt-BR"/>
+              </w:rPr>
+            </w:pPr>
+            <w:r>
+              <w:rPr>
+                <w:rFonts w:ascii="Times New Roman" w:hAnsi="Times New Roman"/>
+                <w:color w:val="000000"/>
+                <w:lang w:val="pt-BR"/>
+              </w:rPr>
+              <w:t xml:space="preserve">Podem existir mais de uma via por registro VMP. Permitir a seleção de N e guardar um </w:t>
+            </w:r>
+            <w:proofErr w:type="spellStart"/>
+            <w:r>
+              <w:rPr>
+                <w:rFonts w:ascii="Times New Roman" w:hAnsi="Times New Roman"/>
+                <w:color w:val="000000"/>
+                <w:lang w:val="pt-BR"/>
+              </w:rPr>
+              <w:t>array</w:t>
+            </w:r>
+            <w:proofErr w:type="spellEnd"/>
+            <w:r>
+              <w:rPr>
+                <w:rFonts w:ascii="Times New Roman" w:hAnsi="Times New Roman"/>
+                <w:color w:val="000000"/>
+                <w:lang w:val="pt-BR"/>
+              </w:rPr>
+              <w:t xml:space="preserve"> bidimensional VMP_ROUTE [</w:t>
+            </w:r>
+            <w:proofErr w:type="gramStart"/>
+            <w:r>
+              <w:rPr>
+                <w:rFonts w:ascii="Times New Roman" w:hAnsi="Times New Roman"/>
+                <w:color w:val="000000"/>
+                <w:lang w:val="pt-BR"/>
+              </w:rPr>
+              <w:t>N,M</w:t>
+            </w:r>
+            <w:proofErr w:type="gramEnd"/>
+            <w:r>
+              <w:rPr>
+                <w:rFonts w:ascii="Times New Roman" w:hAnsi="Times New Roman"/>
+                <w:color w:val="000000"/>
+                <w:lang w:val="pt-BR"/>
+              </w:rPr>
+              <w:t>] ( no máximo vão existir até três ou quatro vias). Guardar as chaves primárias (</w:t>
+            </w:r>
+            <w:r>
+              <w:t>CO_SEQ_</w:t>
+            </w:r>
+            <w:proofErr w:type="gramStart"/>
+            <w:r>
+              <w:t>ID</w:t>
+            </w:r>
+            <w:r>
+              <w:rPr>
+                <w:rFonts w:ascii="Times New Roman" w:hAnsi="Times New Roman"/>
+                <w:color w:val="000000"/>
+                <w:lang w:val="pt-BR"/>
+              </w:rPr>
+              <w:t xml:space="preserve"> )</w:t>
+            </w:r>
+            <w:proofErr w:type="gramEnd"/>
+            <w:r>
+              <w:rPr>
+                <w:rFonts w:ascii="Times New Roman" w:hAnsi="Times New Roman"/>
+                <w:color w:val="000000"/>
+                <w:lang w:val="pt-BR"/>
+              </w:rPr>
+              <w:t xml:space="preserve"> da TD_ROUTE  e os nomes (NO_DESCR) das  vias escolhidas no </w:t>
+            </w:r>
+            <w:proofErr w:type="spellStart"/>
+            <w:r>
+              <w:rPr>
+                <w:rFonts w:ascii="Times New Roman" w:hAnsi="Times New Roman"/>
+                <w:color w:val="000000"/>
+                <w:lang w:val="pt-BR"/>
+              </w:rPr>
+              <w:t>array</w:t>
+            </w:r>
+            <w:proofErr w:type="spellEnd"/>
+            <w:r>
+              <w:rPr>
+                <w:rFonts w:ascii="Times New Roman" w:hAnsi="Times New Roman"/>
+                <w:color w:val="000000"/>
+                <w:lang w:val="pt-BR"/>
+              </w:rPr>
+              <w:t xml:space="preserve"> VMP_ROUTE onde VMP_ROUTE (X,1)= contém o CO_SEQ_ID da via escolhida e VMP_ROUTE (X,2) = NO_DESCR da via escolhida</w:t>
+            </w:r>
           </w:p>
         </w:tc>
         <w:tc>
           <w:tcPr>
-            <w:tcW w:w="3004" w:type="dxa"/>
+            <w:tcW w:w="982" w:type="dxa"/>
+            <w:vAlign w:val="center"/>
           </w:tcPr>
           <w:p>
             <w:pPr>
-              <w:rPr>
-                <w:rFonts w:ascii="Calibri" w:hAnsi="Calibri" w:cs="Calibri"/>
-                <w:sz w:val="20"/>
-                <w:szCs w:val="20"/>
+              <w:spacing w:after="0"/>
+              <w:rPr>
+                <w:rFonts w:ascii="Times New Roman" w:hAnsi="Times New Roman"/>
+                <w:color w:val="000000"/>
+              </w:rPr>
+            </w:pPr>
+            <w:r>
+              <w:rPr>
+                <w:rFonts w:ascii="Times New Roman" w:hAnsi="Times New Roman"/>
+                <w:color w:val="000000"/>
                 <w:lang w:val="en-US"/>
               </w:rPr>
-            </w:pPr>
-            <w:proofErr w:type="spellStart"/>
-            <w:r>
-              <w:rPr>
-                <w:rFonts w:ascii="Calibri" w:hAnsi="Calibri" w:cs="Calibri"/>
-                <w:sz w:val="20"/>
-                <w:szCs w:val="20"/>
+              <w:t>[</w:t>
+            </w:r>
+            <w:proofErr w:type="gramStart"/>
+            <w:r>
+              <w:rPr>
+                <w:rFonts w:ascii="Times New Roman" w:hAnsi="Times New Roman"/>
+                <w:color w:val="000000"/>
                 <w:lang w:val="en-US"/>
               </w:rPr>
-              <w:t>Função</w:t>
-            </w:r>
-            <w:proofErr w:type="spellEnd"/>
-            <w:r>
-              <w:rPr>
-                <w:rFonts w:ascii="Calibri" w:hAnsi="Calibri" w:cs="Calibri"/>
-                <w:sz w:val="20"/>
-                <w:szCs w:val="20"/>
+              <w:t>1..</w:t>
+            </w:r>
+            <w:proofErr w:type="gramEnd"/>
+            <w:r>
+              <w:rPr>
+                <w:rFonts w:ascii="Times New Roman" w:hAnsi="Times New Roman"/>
+                <w:color w:val="000000"/>
                 <w:lang w:val="en-US"/>
               </w:rPr>
-              <w:t xml:space="preserve"> de </w:t>
-            </w:r>
-            <w:proofErr w:type="spellStart"/>
-            <w:r>
-              <w:rPr>
-                <w:rFonts w:ascii="Calibri" w:hAnsi="Calibri" w:cs="Calibri"/>
-                <w:sz w:val="20"/>
-                <w:szCs w:val="20"/>
+              <w:t>N]</w:t>
+            </w:r>
+          </w:p>
+        </w:tc>
+        <w:tc>
+          <w:tcPr>
+            <w:tcW w:w="716" w:type="dxa"/>
+            <w:vAlign w:val="center"/>
+          </w:tcPr>
+          <w:p>
+            <w:pPr>
+              <w:spacing w:before="100" w:beforeAutospacing="1" w:after="100" w:afterAutospacing="1"/>
+              <w:rPr>
+                <w:rFonts w:ascii="Times New Roman" w:hAnsi="Times New Roman"/>
+                <w:color w:val="000000"/>
                 <w:lang w:val="en-US"/>
               </w:rPr>
-              <w:t>gerar</w:t>
-            </w:r>
-            <w:proofErr w:type="spellEnd"/>
-            <w:r>
-              <w:rPr>
-                <w:rFonts w:ascii="Calibri" w:hAnsi="Calibri" w:cs="Calibri"/>
-                <w:sz w:val="20"/>
-                <w:szCs w:val="20"/>
-                <w:lang w:val="en-US"/>
-              </w:rPr>
-              <w:t xml:space="preserve"> </w:t>
-            </w:r>
-            <w:proofErr w:type="spellStart"/>
-            <w:r>
-              <w:rPr>
-                <w:rFonts w:ascii="Calibri" w:hAnsi="Calibri" w:cs="Calibri"/>
-                <w:sz w:val="20"/>
-                <w:szCs w:val="20"/>
-                <w:lang w:val="en-US"/>
-              </w:rPr>
-              <w:t>automaticamente</w:t>
-            </w:r>
-            <w:proofErr w:type="spellEnd"/>
+            </w:pPr>
           </w:p>
         </w:tc>
       </w:tr>
       <w:tr>
+        <w:trPr>
+          <w:tblCellSpacing w:w="15" w:type="dxa"/>
+        </w:trPr>
         <w:tc>
           <w:tcPr>
-            <w:tcW w:w="3003" w:type="dxa"/>
+            <w:tcW w:w="1623" w:type="dxa"/>
+            <w:vAlign w:val="center"/>
           </w:tcPr>
           <w:p>
             <w:pPr>
-              <w:rPr>
-                <w:rFonts w:ascii="Calibri" w:hAnsi="Calibri" w:cs="Calibri"/>
-                <w:sz w:val="20"/>
-                <w:szCs w:val="20"/>
-              </w:rPr>
-            </w:pPr>
-            <w:r>
-              <w:rPr>
-                <w:rFonts w:ascii="Calibri" w:hAnsi="Calibri" w:cs="Calibri"/>
-                <w:sz w:val="20"/>
-                <w:szCs w:val="20"/>
-              </w:rPr>
-              <w:t xml:space="preserve">Nome do VMP em </w:t>
-            </w:r>
-            <w:proofErr w:type="gramStart"/>
-            <w:r>
-              <w:rPr>
-                <w:rFonts w:ascii="Calibri" w:hAnsi="Calibri" w:cs="Calibri"/>
-                <w:sz w:val="20"/>
-                <w:szCs w:val="20"/>
-              </w:rPr>
-              <w:t>Português</w:t>
-            </w:r>
-            <w:proofErr w:type="gramEnd"/>
+              <w:spacing w:before="100" w:beforeAutospacing="1" w:after="100" w:afterAutospacing="1"/>
+              <w:rPr>
+                <w:rFonts w:ascii="Times New Roman" w:hAnsi="Times New Roman"/>
+                <w:color w:val="000000"/>
+              </w:rPr>
+            </w:pPr>
+            <w:r>
+              <w:rPr>
+                <w:rFonts w:ascii="Times New Roman" w:hAnsi="Times New Roman"/>
+                <w:color w:val="000000"/>
+              </w:rPr>
+              <w:t>Categoria ANVISA</w:t>
+            </w:r>
           </w:p>
         </w:tc>
         <w:tc>
           <w:tcPr>
-            <w:tcW w:w="3003" w:type="dxa"/>
+            <w:tcW w:w="4751" w:type="dxa"/>
+            <w:vAlign w:val="center"/>
           </w:tcPr>
           <w:p>
             <w:pPr>
-              <w:rPr>
-                <w:rFonts w:ascii="Calibri" w:hAnsi="Calibri" w:cs="Calibri"/>
-                <w:sz w:val="20"/>
-                <w:szCs w:val="20"/>
-              </w:rPr>
-            </w:pPr>
-            <w:r>
-              <w:rPr>
-                <w:rFonts w:ascii="Calibri" w:hAnsi="Calibri" w:cs="Calibri"/>
-                <w:sz w:val="20"/>
-                <w:szCs w:val="20"/>
-              </w:rPr>
-              <w:t>SIM</w:t>
+              <w:spacing w:before="100" w:beforeAutospacing="1" w:after="100" w:afterAutospacing="1"/>
+              <w:rPr>
+                <w:rFonts w:ascii="Times New Roman" w:hAnsi="Times New Roman"/>
+                <w:color w:val="000000"/>
+                <w:lang w:val="pt-BR"/>
+              </w:rPr>
+            </w:pPr>
+            <w:r>
+              <w:rPr>
+                <w:rFonts w:ascii="Times New Roman" w:hAnsi="Times New Roman"/>
+                <w:color w:val="000000"/>
+                <w:lang w:val="pt-BR"/>
+              </w:rPr>
+              <w:t xml:space="preserve">Usuário deve selecionar da lista </w:t>
+            </w:r>
+            <w:r>
+              <w:rPr>
+                <w:rFonts w:ascii="Times New Roman" w:hAnsi="Times New Roman"/>
+                <w:color w:val="000000"/>
+                <w:lang w:val="pt-BR"/>
+              </w:rPr>
+              <w:t xml:space="preserve">do SELECT NO_DESCR </w:t>
+            </w:r>
+            <w:proofErr w:type="spellStart"/>
+            <w:proofErr w:type="gramStart"/>
+            <w:r>
+              <w:rPr>
+                <w:rFonts w:ascii="Times New Roman" w:hAnsi="Times New Roman"/>
+                <w:color w:val="000000"/>
+                <w:lang w:val="pt-BR"/>
+              </w:rPr>
+              <w:t>from</w:t>
+            </w:r>
+            <w:proofErr w:type="spellEnd"/>
+            <w:r>
+              <w:rPr>
+                <w:rFonts w:ascii="Times New Roman" w:hAnsi="Times New Roman"/>
+                <w:color w:val="000000"/>
+                <w:lang w:val="pt-BR"/>
+              </w:rPr>
+              <w:t xml:space="preserve">  </w:t>
+            </w:r>
+            <w:r>
+              <w:t>TD</w:t>
+            </w:r>
+            <w:proofErr w:type="gramEnd"/>
+            <w:r>
+              <w:t>_ANVS_CLASS_BR</w:t>
+            </w:r>
+          </w:p>
+          <w:p>
+            <w:pPr>
+              <w:spacing w:before="100" w:beforeAutospacing="1" w:after="100" w:afterAutospacing="1"/>
+              <w:rPr>
+                <w:rFonts w:ascii="Times New Roman" w:hAnsi="Times New Roman"/>
+                <w:color w:val="000000"/>
+                <w:lang w:val="pt-BR"/>
+              </w:rPr>
+            </w:pPr>
+            <w:r>
+              <w:rPr>
+                <w:rFonts w:ascii="Times New Roman" w:hAnsi="Times New Roman"/>
+                <w:color w:val="000000"/>
+                <w:lang w:val="pt-BR"/>
+              </w:rPr>
+              <w:t xml:space="preserve"> Salvar em VMP_ANVISA a chave primária </w:t>
+            </w:r>
+            <w:r>
+              <w:t>CO_SEQ_ID</w:t>
+            </w:r>
+            <w:r>
+              <w:rPr>
+                <w:lang w:val="pt-BR"/>
+              </w:rPr>
+              <w:t xml:space="preserve"> </w:t>
+            </w:r>
+            <w:r>
+              <w:rPr>
+                <w:lang w:val="pt-BR"/>
+              </w:rPr>
+              <w:t xml:space="preserve">da </w:t>
+            </w:r>
+            <w:r>
+              <w:t>TD_ANVS_CLASS_BR</w:t>
+            </w:r>
+            <w:r>
+              <w:rPr>
+                <w:lang w:val="pt-BR"/>
+              </w:rPr>
+              <w:t xml:space="preserve"> </w:t>
+            </w:r>
+            <w:r>
+              <w:rPr>
+                <w:lang w:val="pt-BR"/>
+              </w:rPr>
+              <w:t>do registro selecionado</w:t>
             </w:r>
           </w:p>
         </w:tc>
         <w:tc>
           <w:tcPr>
-            <w:tcW w:w="3004" w:type="dxa"/>
+            <w:tcW w:w="982" w:type="dxa"/>
+            <w:vAlign w:val="center"/>
           </w:tcPr>
           <w:p>
             <w:pPr>
-              <w:rPr>
-                <w:rFonts w:ascii="Calibri" w:hAnsi="Calibri" w:cs="Calibri"/>
-                <w:sz w:val="20"/>
-                <w:szCs w:val="20"/>
+              <w:spacing w:after="0"/>
+              <w:rPr>
+                <w:rFonts w:ascii="Times New Roman" w:hAnsi="Times New Roman"/>
+                <w:color w:val="000000"/>
+              </w:rPr>
+            </w:pPr>
+            <w:r>
+              <w:rPr>
+                <w:rFonts w:ascii="Times New Roman" w:hAnsi="Times New Roman"/>
+                <w:color w:val="000000"/>
+                <w:lang w:val="en-US"/>
+              </w:rPr>
+              <w:t>[</w:t>
+            </w:r>
+            <w:proofErr w:type="gramStart"/>
+            <w:r>
+              <w:rPr>
+                <w:rFonts w:ascii="Times New Roman" w:hAnsi="Times New Roman"/>
+                <w:color w:val="000000"/>
+                <w:lang w:val="en-US"/>
+              </w:rPr>
+              <w:t>1..</w:t>
+            </w:r>
+            <w:proofErr w:type="gramEnd"/>
+            <w:r>
+              <w:rPr>
+                <w:rFonts w:ascii="Times New Roman" w:hAnsi="Times New Roman"/>
+                <w:color w:val="000000"/>
+                <w:lang w:val="en-US"/>
+              </w:rPr>
+              <w:t>1]</w:t>
+            </w:r>
+          </w:p>
+        </w:tc>
+        <w:tc>
+          <w:tcPr>
+            <w:tcW w:w="716" w:type="dxa"/>
+            <w:vAlign w:val="center"/>
+          </w:tcPr>
+          <w:p>
+            <w:pPr>
+              <w:spacing w:before="100" w:beforeAutospacing="1" w:after="100" w:afterAutospacing="1"/>
+              <w:rPr>
+                <w:rFonts w:ascii="Times New Roman" w:hAnsi="Times New Roman"/>
+                <w:color w:val="000000"/>
               </w:rPr>
             </w:pPr>
           </w:p>
         </w:tc>
       </w:tr>
       <w:tr>
+        <w:trPr>
+          <w:tblCellSpacing w:w="15" w:type="dxa"/>
+        </w:trPr>
         <w:tc>
           <w:tcPr>
-            <w:tcW w:w="3003" w:type="dxa"/>
+            <w:tcW w:w="1623" w:type="dxa"/>
+            <w:vAlign w:val="center"/>
           </w:tcPr>
           <w:p>
             <w:pPr>
-              <w:rPr>
-                <w:rFonts w:ascii="Calibri" w:hAnsi="Calibri" w:cs="Calibri"/>
-                <w:sz w:val="20"/>
-                <w:szCs w:val="20"/>
-              </w:rPr>
-            </w:pPr>
-            <w:r>
-              <w:rPr>
-                <w:rFonts w:ascii="Calibri" w:hAnsi="Calibri" w:cs="Calibri"/>
-                <w:sz w:val="20"/>
-                <w:szCs w:val="20"/>
-              </w:rPr>
-              <w:t xml:space="preserve">Princípio Ativo Virtual </w:t>
-            </w:r>
+              <w:spacing w:before="100" w:beforeAutospacing="1" w:after="100" w:afterAutospacing="1"/>
+              <w:rPr>
+                <w:rFonts w:ascii="Times New Roman" w:hAnsi="Times New Roman"/>
+                <w:color w:val="000000"/>
+                <w:lang w:val="en-US"/>
+              </w:rPr>
+            </w:pPr>
+            <w:proofErr w:type="spellStart"/>
+            <w:r>
+              <w:rPr>
+                <w:rFonts w:ascii="Times New Roman" w:hAnsi="Times New Roman"/>
+                <w:color w:val="000000"/>
+                <w:lang w:val="en-US"/>
+              </w:rPr>
+              <w:t>Componente_Rename</w:t>
+            </w:r>
+            <w:proofErr w:type="spellEnd"/>
           </w:p>
         </w:tc>
         <w:tc>
           <w:tcPr>
-            <w:tcW w:w="3003" w:type="dxa"/>
+            <w:tcW w:w="4751" w:type="dxa"/>
+            <w:vAlign w:val="center"/>
           </w:tcPr>
           <w:p>
             <w:pPr>
-              <w:rPr>
-                <w:rFonts w:ascii="Calibri" w:hAnsi="Calibri" w:cs="Calibri"/>
-                <w:sz w:val="20"/>
-                <w:szCs w:val="20"/>
-              </w:rPr>
-            </w:pPr>
-            <w:r>
-              <w:rPr>
-                <w:rFonts w:ascii="Calibri" w:hAnsi="Calibri" w:cs="Calibri"/>
-                <w:sz w:val="20"/>
-                <w:szCs w:val="20"/>
-              </w:rPr>
-              <w:t>Seleção na tabela VTM</w:t>
+              <w:spacing w:before="100" w:beforeAutospacing="1" w:after="100" w:afterAutospacing="1"/>
+              <w:rPr>
+                <w:rFonts w:ascii="Times New Roman" w:hAnsi="Times New Roman"/>
+                <w:color w:val="000000"/>
+                <w:lang w:val="pt-BR"/>
+              </w:rPr>
+            </w:pPr>
+            <w:r>
+              <w:rPr>
+                <w:rFonts w:ascii="Times New Roman" w:hAnsi="Times New Roman"/>
+                <w:color w:val="000000"/>
+                <w:lang w:val="pt-BR"/>
+              </w:rPr>
+              <w:t xml:space="preserve"> </w:t>
+            </w:r>
+            <w:r>
+              <w:rPr>
+                <w:rFonts w:ascii="Times New Roman" w:hAnsi="Times New Roman"/>
+                <w:color w:val="000000"/>
+                <w:lang w:val="pt-BR"/>
+              </w:rPr>
+              <w:t xml:space="preserve">Usuário deve selecionar da lista </w:t>
+            </w:r>
+            <w:r>
+              <w:rPr>
+                <w:rFonts w:ascii="Times New Roman" w:hAnsi="Times New Roman"/>
+                <w:color w:val="000000"/>
+                <w:lang w:val="pt-BR"/>
+              </w:rPr>
+              <w:t xml:space="preserve">do SELECT NO_DESCR </w:t>
+            </w:r>
+            <w:proofErr w:type="spellStart"/>
+            <w:proofErr w:type="gramStart"/>
+            <w:r>
+              <w:rPr>
+                <w:rFonts w:ascii="Times New Roman" w:hAnsi="Times New Roman"/>
+                <w:color w:val="000000"/>
+                <w:lang w:val="pt-BR"/>
+              </w:rPr>
+              <w:t>from</w:t>
+            </w:r>
+            <w:proofErr w:type="spellEnd"/>
+            <w:r>
+              <w:rPr>
+                <w:rFonts w:ascii="Times New Roman" w:hAnsi="Times New Roman"/>
+                <w:color w:val="000000"/>
+                <w:lang w:val="pt-BR"/>
+              </w:rPr>
+              <w:t xml:space="preserve">  </w:t>
+            </w:r>
+            <w:r>
+              <w:t>TD</w:t>
+            </w:r>
+            <w:proofErr w:type="gramEnd"/>
+            <w:r>
+              <w:t>_RENAME_COMP_BR</w:t>
+            </w:r>
+          </w:p>
+          <w:p>
+            <w:pPr>
+              <w:spacing w:before="100" w:beforeAutospacing="1" w:after="100" w:afterAutospacing="1"/>
+              <w:rPr>
+                <w:rFonts w:ascii="Times New Roman" w:hAnsi="Times New Roman"/>
+                <w:color w:val="000000"/>
+                <w:lang w:val="pt-BR"/>
+              </w:rPr>
+            </w:pPr>
+            <w:r>
+              <w:rPr>
+                <w:rFonts w:ascii="Times New Roman" w:hAnsi="Times New Roman"/>
+                <w:color w:val="000000"/>
+                <w:lang w:val="pt-BR"/>
+              </w:rPr>
+              <w:t xml:space="preserve"> Salvar em VMP_RENAME a chave primária </w:t>
+            </w:r>
+            <w:r>
+              <w:t>CO_SEQ_ID</w:t>
+            </w:r>
+            <w:r>
+              <w:rPr>
+                <w:lang w:val="pt-BR"/>
+              </w:rPr>
+              <w:t xml:space="preserve"> </w:t>
+            </w:r>
+            <w:r>
+              <w:rPr>
+                <w:lang w:val="pt-BR"/>
+              </w:rPr>
+              <w:t xml:space="preserve">da </w:t>
+            </w:r>
+            <w:r>
+              <w:t>TD_RENAME_COMP_BR</w:t>
+            </w:r>
+            <w:r>
+              <w:rPr>
+                <w:lang w:val="pt-BR"/>
+              </w:rPr>
+              <w:t xml:space="preserve"> do registro selecionado</w:t>
             </w:r>
           </w:p>
         </w:tc>
         <w:tc>
           <w:tcPr>
-            <w:tcW w:w="3004" w:type="dxa"/>
+            <w:tcW w:w="982" w:type="dxa"/>
+            <w:vAlign w:val="center"/>
           </w:tcPr>
           <w:p>
             <w:pPr>
-              <w:rPr>
-                <w:rFonts w:ascii="Calibri" w:hAnsi="Calibri" w:cs="Calibri"/>
-                <w:sz w:val="20"/>
-                <w:szCs w:val="20"/>
+              <w:spacing w:after="0"/>
+              <w:rPr>
+                <w:rFonts w:ascii="Times New Roman" w:hAnsi="Times New Roman"/>
+                <w:color w:val="000000"/>
+                <w:lang w:val="en-US"/>
+              </w:rPr>
+            </w:pPr>
+            <w:r>
+              <w:rPr>
+                <w:rFonts w:ascii="Times New Roman" w:hAnsi="Times New Roman"/>
+                <w:color w:val="000000"/>
+                <w:lang w:val="en-US"/>
+              </w:rPr>
+              <w:t>[</w:t>
+            </w:r>
+            <w:proofErr w:type="gramStart"/>
+            <w:r>
+              <w:rPr>
+                <w:rFonts w:ascii="Times New Roman" w:hAnsi="Times New Roman"/>
+                <w:color w:val="000000"/>
+                <w:lang w:val="en-US"/>
+              </w:rPr>
+              <w:t>0..</w:t>
+            </w:r>
+            <w:proofErr w:type="gramEnd"/>
+            <w:r>
+              <w:rPr>
+                <w:rFonts w:ascii="Times New Roman" w:hAnsi="Times New Roman"/>
+                <w:color w:val="000000"/>
+                <w:lang w:val="en-US"/>
+              </w:rPr>
+              <w:t>N]</w:t>
+            </w:r>
+          </w:p>
+        </w:tc>
+        <w:tc>
+          <w:tcPr>
+            <w:tcW w:w="716" w:type="dxa"/>
+            <w:vAlign w:val="center"/>
+          </w:tcPr>
+          <w:p>
+            <w:pPr>
+              <w:spacing w:before="100" w:beforeAutospacing="1" w:after="100" w:afterAutospacing="1"/>
+              <w:rPr>
+                <w:rFonts w:ascii="Times New Roman" w:hAnsi="Times New Roman"/>
+                <w:color w:val="000000"/>
               </w:rPr>
             </w:pPr>
           </w:p>
         </w:tc>
       </w:tr>
       <w:tr>
+        <w:trPr>
+          <w:tblCellSpacing w:w="15" w:type="dxa"/>
+        </w:trPr>
         <w:tc>
           <w:tcPr>
-            <w:tcW w:w="3003" w:type="dxa"/>
+            <w:tcW w:w="1623" w:type="dxa"/>
+            <w:vAlign w:val="center"/>
           </w:tcPr>
           <w:p>
             <w:pPr>
-              <w:rPr>
-                <w:rFonts w:ascii="Calibri" w:hAnsi="Calibri" w:cs="Calibri"/>
-                <w:sz w:val="20"/>
-                <w:szCs w:val="20"/>
-              </w:rPr>
-            </w:pPr>
-            <w:r>
-              <w:rPr>
-                <w:rFonts w:ascii="Calibri" w:hAnsi="Calibri" w:cs="Calibri"/>
-                <w:sz w:val="20"/>
-                <w:szCs w:val="20"/>
-              </w:rPr>
-              <w:t>Categoria na ANVISA</w:t>
+              <w:spacing w:before="100" w:beforeAutospacing="1" w:after="100" w:afterAutospacing="1"/>
+              <w:rPr>
+                <w:rFonts w:ascii="Times New Roman" w:hAnsi="Times New Roman"/>
+                <w:color w:val="000000"/>
+                <w:lang w:val="en-US"/>
+              </w:rPr>
+            </w:pPr>
+            <w:proofErr w:type="spellStart"/>
+            <w:r>
+              <w:rPr>
+                <w:rFonts w:ascii="Times New Roman" w:hAnsi="Times New Roman"/>
+                <w:color w:val="000000"/>
+                <w:lang w:val="en-US"/>
+              </w:rPr>
+              <w:t>Categoria</w:t>
+            </w:r>
+            <w:proofErr w:type="spellEnd"/>
+            <w:r>
+              <w:rPr>
+                <w:rFonts w:ascii="Times New Roman" w:hAnsi="Times New Roman"/>
+                <w:color w:val="000000"/>
+                <w:lang w:val="en-US"/>
+              </w:rPr>
+              <w:t xml:space="preserve"> ATC</w:t>
             </w:r>
           </w:p>
         </w:tc>
         <w:tc>
           <w:tcPr>
-            <w:tcW w:w="3003" w:type="dxa"/>
+            <w:tcW w:w="4751" w:type="dxa"/>
+            <w:vAlign w:val="center"/>
           </w:tcPr>
           <w:p>
             <w:pPr>
-              <w:rPr>
-                <w:rFonts w:ascii="Calibri" w:hAnsi="Calibri" w:cs="Calibri"/>
-                <w:sz w:val="20"/>
-                <w:szCs w:val="20"/>
-              </w:rPr>
-            </w:pPr>
-            <w:r>
-              <w:rPr>
-                <w:rFonts w:ascii="Calibri" w:hAnsi="Calibri" w:cs="Calibri"/>
-                <w:sz w:val="20"/>
-                <w:szCs w:val="20"/>
-              </w:rPr>
-              <w:t>perguntar</w:t>
+              <w:spacing w:before="100" w:beforeAutospacing="1" w:after="100" w:afterAutospacing="1"/>
+              <w:rPr>
+                <w:rFonts w:ascii="Times New Roman" w:hAnsi="Times New Roman"/>
+                <w:color w:val="000000"/>
+                <w:lang w:val="pt-BR"/>
+              </w:rPr>
+            </w:pPr>
+            <w:r>
+              <w:rPr>
+                <w:rFonts w:ascii="Times New Roman" w:hAnsi="Times New Roman"/>
+                <w:color w:val="000000"/>
+                <w:lang w:val="pt-BR"/>
+              </w:rPr>
+              <w:t xml:space="preserve"> </w:t>
+            </w:r>
+            <w:r>
+              <w:rPr>
+                <w:rFonts w:ascii="Times New Roman" w:hAnsi="Times New Roman"/>
+                <w:color w:val="000000"/>
+                <w:lang w:val="pt-BR"/>
+              </w:rPr>
+              <w:t xml:space="preserve">Usuário deve selecionar da lista </w:t>
+            </w:r>
+            <w:r>
+              <w:rPr>
+                <w:rFonts w:ascii="Times New Roman" w:hAnsi="Times New Roman"/>
+                <w:color w:val="000000"/>
+                <w:lang w:val="pt-BR"/>
+              </w:rPr>
+              <w:t xml:space="preserve">do SELECT NO_DESCR </w:t>
+            </w:r>
+            <w:proofErr w:type="spellStart"/>
+            <w:proofErr w:type="gramStart"/>
+            <w:r>
+              <w:rPr>
+                <w:rFonts w:ascii="Times New Roman" w:hAnsi="Times New Roman"/>
+                <w:color w:val="000000"/>
+                <w:lang w:val="pt-BR"/>
+              </w:rPr>
+              <w:t>from</w:t>
+            </w:r>
+            <w:proofErr w:type="spellEnd"/>
+            <w:r>
+              <w:rPr>
+                <w:rFonts w:ascii="Times New Roman" w:hAnsi="Times New Roman"/>
+                <w:color w:val="000000"/>
+                <w:lang w:val="pt-BR"/>
+              </w:rPr>
+              <w:t xml:space="preserve">  </w:t>
+            </w:r>
+            <w:r>
+              <w:t>TD</w:t>
+            </w:r>
+            <w:proofErr w:type="gramEnd"/>
+            <w:r>
+              <w:t>_ATC_CLASS_BR</w:t>
+            </w:r>
+          </w:p>
+          <w:p>
+            <w:pPr>
+              <w:spacing w:before="100" w:beforeAutospacing="1" w:after="100" w:afterAutospacing="1"/>
+              <w:rPr>
+                <w:rFonts w:ascii="Times New Roman" w:hAnsi="Times New Roman"/>
+                <w:color w:val="000000"/>
+                <w:lang w:val="pt-BR"/>
+              </w:rPr>
+            </w:pPr>
+            <w:r>
+              <w:rPr>
+                <w:rFonts w:ascii="Times New Roman" w:hAnsi="Times New Roman"/>
+                <w:color w:val="000000"/>
+                <w:lang w:val="pt-BR"/>
+              </w:rPr>
+              <w:t xml:space="preserve"> Salvar em VMP_ATC a chave primária </w:t>
+            </w:r>
+            <w:r>
+              <w:t>CO_SEQ_ID</w:t>
+            </w:r>
+            <w:r>
+              <w:rPr>
+                <w:lang w:val="pt-BR"/>
+              </w:rPr>
+              <w:t xml:space="preserve"> </w:t>
+            </w:r>
+            <w:r>
+              <w:rPr>
+                <w:lang w:val="pt-BR"/>
+              </w:rPr>
+              <w:t xml:space="preserve">da </w:t>
+            </w:r>
+            <w:r>
+              <w:t xml:space="preserve">TD_ATC_CLASS_BR </w:t>
+            </w:r>
+            <w:r>
+              <w:rPr>
+                <w:lang w:val="pt-BR"/>
+              </w:rPr>
+              <w:t>do registro selecionado</w:t>
             </w:r>
           </w:p>
         </w:tc>
         <w:tc>
           <w:tcPr>
-            <w:tcW w:w="3004" w:type="dxa"/>
+            <w:tcW w:w="982" w:type="dxa"/>
+            <w:vAlign w:val="center"/>
           </w:tcPr>
           <w:p>
             <w:pPr>
-              <w:rPr>
-                <w:rFonts w:ascii="Calibri" w:hAnsi="Calibri" w:cs="Calibri"/>
-                <w:sz w:val="20"/>
-                <w:szCs w:val="20"/>
-              </w:rPr>
-            </w:pPr>
-            <w:r>
-              <w:rPr>
-                <w:rFonts w:ascii="Calibri" w:hAnsi="Calibri" w:cs="Calibri"/>
-                <w:sz w:val="20"/>
-                <w:szCs w:val="20"/>
-              </w:rPr>
-              <w:t>atributo</w:t>
-            </w:r>
+              <w:spacing w:after="0"/>
+              <w:rPr>
+                <w:rFonts w:ascii="Times New Roman" w:hAnsi="Times New Roman"/>
+                <w:color w:val="000000"/>
+                <w:lang w:val="en-US"/>
+              </w:rPr>
+            </w:pPr>
+            <w:r>
+              <w:rPr>
+                <w:rFonts w:ascii="Times New Roman" w:hAnsi="Times New Roman"/>
+                <w:color w:val="000000"/>
+                <w:lang w:val="en-US"/>
+              </w:rPr>
+              <w:t>[</w:t>
+            </w:r>
+            <w:proofErr w:type="gramStart"/>
+            <w:r>
+              <w:rPr>
+                <w:rFonts w:ascii="Times New Roman" w:hAnsi="Times New Roman"/>
+                <w:color w:val="000000"/>
+                <w:lang w:val="en-US"/>
+              </w:rPr>
+              <w:t>0..</w:t>
+            </w:r>
+            <w:proofErr w:type="gramEnd"/>
+            <w:r>
+              <w:rPr>
+                <w:rFonts w:ascii="Times New Roman" w:hAnsi="Times New Roman"/>
+                <w:color w:val="000000"/>
+                <w:lang w:val="en-US"/>
+              </w:rPr>
+              <w:t>1]</w:t>
+            </w:r>
+          </w:p>
+        </w:tc>
+        <w:tc>
+          <w:tcPr>
+            <w:tcW w:w="716" w:type="dxa"/>
+            <w:vAlign w:val="center"/>
+          </w:tcPr>
+          <w:p>
+            <w:pPr>
+              <w:spacing w:before="100" w:beforeAutospacing="1" w:after="100" w:afterAutospacing="1"/>
+              <w:rPr>
+                <w:rFonts w:ascii="Times New Roman" w:hAnsi="Times New Roman"/>
+                <w:color w:val="000000"/>
+              </w:rPr>
+            </w:pPr>
           </w:p>
         </w:tc>
       </w:tr>
       <w:tr>
+        <w:trPr>
+          <w:tblCellSpacing w:w="15" w:type="dxa"/>
+        </w:trPr>
         <w:tc>
           <w:tcPr>
-            <w:tcW w:w="3003" w:type="dxa"/>
+            <w:tcW w:w="1623" w:type="dxa"/>
+            <w:vAlign w:val="center"/>
           </w:tcPr>
           <w:p>
             <w:pPr>
-              <w:rPr>
-                <w:rFonts w:ascii="Calibri" w:hAnsi="Calibri" w:cs="Calibri"/>
-                <w:sz w:val="20"/>
-                <w:szCs w:val="20"/>
-              </w:rPr>
-            </w:pPr>
-            <w:r>
-              <w:rPr>
-                <w:rFonts w:ascii="Calibri" w:hAnsi="Calibri" w:cs="Calibri"/>
-                <w:sz w:val="20"/>
-                <w:szCs w:val="20"/>
-              </w:rPr>
-              <w:t xml:space="preserve">Código SNOMED </w:t>
+              <w:spacing w:before="100" w:beforeAutospacing="1" w:after="100" w:afterAutospacing="1"/>
+              <w:rPr>
+                <w:rFonts w:ascii="Times New Roman" w:hAnsi="Times New Roman"/>
+                <w:color w:val="000000"/>
+                <w:lang w:val="pt-BR"/>
+              </w:rPr>
+            </w:pPr>
+            <w:r>
+              <w:rPr>
+                <w:rFonts w:ascii="Times New Roman" w:hAnsi="Times New Roman"/>
+                <w:color w:val="000000"/>
+                <w:lang w:val="pt-BR"/>
+              </w:rPr>
+              <w:t>Base ou Fonte da De</w:t>
+            </w:r>
+            <w:r>
+              <w:rPr>
+                <w:rFonts w:ascii="Times New Roman" w:hAnsi="Times New Roman"/>
+                <w:color w:val="000000"/>
+                <w:lang w:val="pt-BR"/>
+              </w:rPr>
+              <w:t>nominação</w:t>
             </w:r>
           </w:p>
         </w:tc>
         <w:tc>
           <w:tcPr>
-            <w:tcW w:w="3003" w:type="dxa"/>
+            <w:tcW w:w="4751" w:type="dxa"/>
+            <w:vAlign w:val="center"/>
           </w:tcPr>
           <w:p>
             <w:pPr>
-              <w:rPr>
-                <w:rFonts w:ascii="Calibri" w:hAnsi="Calibri" w:cs="Calibri"/>
-                <w:sz w:val="20"/>
-                <w:szCs w:val="20"/>
-              </w:rPr>
-            </w:pPr>
-            <w:r>
-              <w:rPr>
-                <w:rFonts w:ascii="Calibri" w:hAnsi="Calibri" w:cs="Calibri"/>
-                <w:sz w:val="20"/>
-                <w:szCs w:val="20"/>
-              </w:rPr>
-              <w:t>SIM</w:t>
-            </w:r>
+              <w:spacing w:before="100" w:beforeAutospacing="1" w:after="100" w:afterAutospacing="1"/>
+            </w:pPr>
+            <w:r>
+              <w:rPr>
+                <w:rFonts w:ascii="Times New Roman" w:hAnsi="Times New Roman"/>
+                <w:color w:val="000000"/>
+                <w:lang w:val="pt-BR"/>
+              </w:rPr>
+              <w:t xml:space="preserve">Usuário deve selecionar da lista </w:t>
+            </w:r>
+            <w:r>
+              <w:rPr>
+                <w:rFonts w:ascii="Times New Roman" w:hAnsi="Times New Roman"/>
+                <w:color w:val="000000"/>
+                <w:lang w:val="pt-BR"/>
+              </w:rPr>
+              <w:t xml:space="preserve">do SELECT NO_DESCR </w:t>
+            </w:r>
+            <w:proofErr w:type="spellStart"/>
+            <w:r>
+              <w:rPr>
+                <w:rFonts w:ascii="Times New Roman" w:hAnsi="Times New Roman"/>
+                <w:color w:val="000000"/>
+                <w:lang w:val="pt-BR"/>
+              </w:rPr>
+              <w:t>from</w:t>
+            </w:r>
+            <w:proofErr w:type="spellEnd"/>
+            <w:r>
+              <w:rPr>
+                <w:rFonts w:ascii="Times New Roman" w:hAnsi="Times New Roman"/>
+                <w:color w:val="000000"/>
+                <w:lang w:val="pt-BR"/>
+              </w:rPr>
+              <w:t xml:space="preserve">  </w:t>
+            </w:r>
+            <w:r>
+              <w:rPr>
+                <w:lang w:val="pt-BR"/>
+              </w:rPr>
+              <w:t xml:space="preserve"> </w:t>
+            </w:r>
+            <w:r>
+              <w:t>TD_BASIS_OF_NAME</w:t>
+            </w:r>
+          </w:p>
+          <w:p>
+            <w:pPr>
+              <w:spacing w:before="100" w:beforeAutospacing="1" w:after="100" w:afterAutospacing="1"/>
+              <w:rPr>
+                <w:rFonts w:ascii="Times New Roman" w:hAnsi="Times New Roman"/>
+                <w:color w:val="000000"/>
+                <w:lang w:val="pt-BR"/>
+              </w:rPr>
+            </w:pPr>
+            <w:r>
+              <w:rPr>
+                <w:rFonts w:ascii="Times New Roman" w:hAnsi="Times New Roman"/>
+                <w:color w:val="000000"/>
+                <w:lang w:val="pt-BR"/>
+              </w:rPr>
+              <w:t xml:space="preserve">Salvar em VMP_BASIS_NAME a chave primária </w:t>
+            </w:r>
+            <w:r>
+              <w:t>CO_SEQ_ID</w:t>
+            </w:r>
+            <w:r>
+              <w:rPr>
+                <w:lang w:val="pt-BR"/>
+              </w:rPr>
+              <w:t xml:space="preserve"> </w:t>
+            </w:r>
+            <w:r>
+              <w:rPr>
+                <w:lang w:val="pt-BR"/>
+              </w:rPr>
+              <w:t xml:space="preserve">da </w:t>
+            </w:r>
+            <w:r>
+              <w:t>TD_BASIS_OF_</w:t>
+            </w:r>
+            <w:proofErr w:type="gramStart"/>
+            <w:r>
+              <w:t>NAME</w:t>
+            </w:r>
+            <w:r>
+              <w:rPr>
+                <w:lang w:val="pt-BR"/>
+              </w:rPr>
+              <w:t xml:space="preserve"> </w:t>
+            </w:r>
+            <w:r>
+              <w:rPr>
+                <w:lang w:val="pt-BR"/>
+              </w:rPr>
+              <w:t xml:space="preserve"> do</w:t>
+            </w:r>
+            <w:proofErr w:type="gramEnd"/>
+            <w:r>
+              <w:rPr>
+                <w:lang w:val="pt-BR"/>
+              </w:rPr>
+              <w:t xml:space="preserve"> registro selecionado</w:t>
+            </w:r>
+          </w:p>
+          <w:p>
+            <w:pPr>
+              <w:spacing w:before="100" w:beforeAutospacing="1" w:after="100" w:afterAutospacing="1"/>
+              <w:rPr>
+                <w:rFonts w:ascii="Times New Roman" w:hAnsi="Times New Roman"/>
+                <w:color w:val="000000"/>
+                <w:lang w:val="pt-BR"/>
+              </w:rPr>
+            </w:pPr>
           </w:p>
         </w:tc>
         <w:tc>
           <w:tcPr>
-            <w:tcW w:w="3004" w:type="dxa"/>
+            <w:tcW w:w="982" w:type="dxa"/>
+            <w:vAlign w:val="center"/>
           </w:tcPr>
           <w:p>
             <w:pPr>
-              <w:rPr>
-                <w:rFonts w:ascii="Calibri" w:hAnsi="Calibri" w:cs="Calibri"/>
-                <w:sz w:val="20"/>
-                <w:szCs w:val="20"/>
-              </w:rPr>
-            </w:pPr>
-            <w:r>
-              <w:rPr>
-                <w:rFonts w:ascii="Calibri" w:hAnsi="Calibri" w:cs="Calibri"/>
-                <w:sz w:val="20"/>
-                <w:szCs w:val="20"/>
-              </w:rPr>
-              <w:t>mapeamento</w:t>
-            </w:r>
+              <w:spacing w:after="0"/>
+              <w:rPr>
+                <w:rFonts w:ascii="Times New Roman" w:hAnsi="Times New Roman"/>
+                <w:color w:val="000000"/>
+              </w:rPr>
+            </w:pPr>
+            <w:r>
+              <w:rPr>
+                <w:rFonts w:ascii="Times New Roman" w:hAnsi="Times New Roman"/>
+                <w:color w:val="000000"/>
+                <w:lang w:val="en-US"/>
+              </w:rPr>
+              <w:t>[</w:t>
+            </w:r>
+            <w:proofErr w:type="gramStart"/>
+            <w:r>
+              <w:rPr>
+                <w:rFonts w:ascii="Times New Roman" w:hAnsi="Times New Roman"/>
+                <w:color w:val="000000"/>
+                <w:lang w:val="en-US"/>
+              </w:rPr>
+              <w:t>1..</w:t>
+            </w:r>
+            <w:proofErr w:type="gramEnd"/>
+            <w:r>
+              <w:rPr>
+                <w:rFonts w:ascii="Times New Roman" w:hAnsi="Times New Roman"/>
+                <w:color w:val="000000"/>
+                <w:lang w:val="en-US"/>
+              </w:rPr>
+              <w:t>1]</w:t>
+            </w:r>
+          </w:p>
+        </w:tc>
+        <w:tc>
+          <w:tcPr>
+            <w:tcW w:w="716" w:type="dxa"/>
+            <w:vAlign w:val="center"/>
+          </w:tcPr>
+          <w:p>
+            <w:pPr>
+              <w:spacing w:before="100" w:beforeAutospacing="1" w:after="100" w:afterAutospacing="1"/>
+              <w:rPr>
+                <w:rFonts w:ascii="Times New Roman" w:hAnsi="Times New Roman"/>
+                <w:color w:val="000000"/>
+              </w:rPr>
+            </w:pPr>
           </w:p>
         </w:tc>
       </w:tr>
       <w:tr>
+        <w:trPr>
+          <w:tblCellSpacing w:w="15" w:type="dxa"/>
+        </w:trPr>
         <w:tc>
           <w:tcPr>
-            <w:tcW w:w="3003" w:type="dxa"/>
+            <w:tcW w:w="1623" w:type="dxa"/>
+            <w:vAlign w:val="center"/>
           </w:tcPr>
           <w:p>
             <w:pPr>
-              <w:rPr>
-                <w:rFonts w:ascii="Calibri" w:hAnsi="Calibri" w:cs="Calibri"/>
-                <w:sz w:val="20"/>
-                <w:szCs w:val="20"/>
-              </w:rPr>
-            </w:pPr>
-            <w:r>
-              <w:rPr>
-                <w:rFonts w:ascii="Calibri" w:hAnsi="Calibri" w:cs="Calibri"/>
-                <w:sz w:val="20"/>
-                <w:szCs w:val="20"/>
-              </w:rPr>
-              <w:t>Código ATC</w:t>
-            </w:r>
+              <w:spacing w:before="100" w:beforeAutospacing="1" w:after="100" w:afterAutospacing="1"/>
+              <w:rPr>
+                <w:rFonts w:ascii="Times New Roman" w:hAnsi="Times New Roman"/>
+                <w:color w:val="000000"/>
+              </w:rPr>
+            </w:pPr>
+            <w:proofErr w:type="spellStart"/>
+            <w:r>
+              <w:rPr>
+                <w:rFonts w:ascii="Times New Roman" w:hAnsi="Times New Roman"/>
+                <w:color w:val="000000"/>
+                <w:lang w:val="en-US"/>
+              </w:rPr>
+              <w:lastRenderedPageBreak/>
+              <w:t>Indicador</w:t>
+            </w:r>
+            <w:proofErr w:type="spellEnd"/>
+            <w:r>
+              <w:rPr>
+                <w:rFonts w:ascii="Times New Roman" w:hAnsi="Times New Roman"/>
+                <w:color w:val="000000"/>
+                <w:lang w:val="en-US"/>
+              </w:rPr>
+              <w:t xml:space="preserve"> Dose </w:t>
+            </w:r>
+            <w:proofErr w:type="spellStart"/>
+            <w:r>
+              <w:rPr>
+                <w:rFonts w:ascii="Times New Roman" w:hAnsi="Times New Roman"/>
+                <w:color w:val="000000"/>
+                <w:lang w:val="en-US"/>
+              </w:rPr>
+              <w:t>Unitária</w:t>
+            </w:r>
+            <w:proofErr w:type="spellEnd"/>
           </w:p>
         </w:tc>
         <w:tc>
           <w:tcPr>
-            <w:tcW w:w="3003" w:type="dxa"/>
+            <w:tcW w:w="4751" w:type="dxa"/>
+            <w:vAlign w:val="center"/>
           </w:tcPr>
           <w:p>
             <w:pPr>
-              <w:rPr>
-                <w:rFonts w:ascii="Calibri" w:hAnsi="Calibri" w:cs="Calibri"/>
-                <w:sz w:val="20"/>
-                <w:szCs w:val="20"/>
-              </w:rPr>
-            </w:pPr>
-            <w:r>
-              <w:rPr>
-                <w:rFonts w:ascii="Calibri" w:hAnsi="Calibri" w:cs="Calibri"/>
-                <w:sz w:val="20"/>
-                <w:szCs w:val="20"/>
-              </w:rPr>
-              <w:t xml:space="preserve">Perguntar </w:t>
-            </w:r>
+              <w:spacing w:before="100" w:beforeAutospacing="1" w:after="100" w:afterAutospacing="1"/>
+              <w:rPr>
+                <w:rFonts w:ascii="Times New Roman" w:hAnsi="Times New Roman"/>
+                <w:color w:val="000000"/>
+                <w:lang w:val="pt-BR"/>
+              </w:rPr>
+            </w:pPr>
+            <w:r>
+              <w:rPr>
+                <w:rFonts w:ascii="Times New Roman" w:hAnsi="Times New Roman"/>
+                <w:color w:val="000000"/>
+                <w:lang w:val="pt-BR"/>
+              </w:rPr>
+              <w:t xml:space="preserve">Usuário deve selecionar da lista </w:t>
+            </w:r>
+            <w:r>
+              <w:rPr>
+                <w:rFonts w:ascii="Times New Roman" w:hAnsi="Times New Roman"/>
+                <w:color w:val="000000"/>
+                <w:lang w:val="pt-BR"/>
+              </w:rPr>
+              <w:t xml:space="preserve">do SELECT NO_DESCR </w:t>
+            </w:r>
+            <w:proofErr w:type="spellStart"/>
+            <w:r>
+              <w:rPr>
+                <w:rFonts w:ascii="Times New Roman" w:hAnsi="Times New Roman"/>
+                <w:color w:val="000000"/>
+                <w:lang w:val="pt-BR"/>
+              </w:rPr>
+              <w:t>from</w:t>
+            </w:r>
+            <w:proofErr w:type="spellEnd"/>
+            <w:r>
+              <w:rPr>
+                <w:rFonts w:ascii="Times New Roman" w:hAnsi="Times New Roman"/>
+                <w:color w:val="000000"/>
+                <w:lang w:val="pt-BR"/>
+              </w:rPr>
+              <w:t xml:space="preserve">  </w:t>
+            </w:r>
+            <w:r>
+              <w:rPr>
+                <w:lang w:val="pt-BR"/>
+              </w:rPr>
+              <w:t xml:space="preserve"> </w:t>
+            </w:r>
+            <w:r>
+              <w:t>TD_DF_INDICATOR</w:t>
+            </w:r>
+            <w:r>
+              <w:rPr>
+                <w:rFonts w:ascii="Times New Roman" w:hAnsi="Times New Roman"/>
+                <w:color w:val="000000"/>
+                <w:lang w:val="pt-BR"/>
+              </w:rPr>
+              <w:t xml:space="preserve"> </w:t>
+            </w:r>
+          </w:p>
+          <w:p>
+            <w:pPr>
+              <w:spacing w:before="100" w:beforeAutospacing="1" w:after="100" w:afterAutospacing="1"/>
+              <w:rPr>
+                <w:rFonts w:ascii="Times New Roman" w:hAnsi="Times New Roman"/>
+                <w:color w:val="000000"/>
+                <w:lang w:val="pt-BR"/>
+              </w:rPr>
+            </w:pPr>
+            <w:r>
+              <w:rPr>
+                <w:rFonts w:ascii="Times New Roman" w:hAnsi="Times New Roman"/>
+                <w:color w:val="000000"/>
+                <w:lang w:val="pt-BR"/>
+              </w:rPr>
+              <w:t xml:space="preserve">Salvar em VMP_INDICADOR_DOSE_UN a chave primária </w:t>
+            </w:r>
+            <w:r>
+              <w:t>CO_SEQ_ID</w:t>
+            </w:r>
+            <w:r>
+              <w:rPr>
+                <w:lang w:val="pt-BR"/>
+              </w:rPr>
+              <w:t xml:space="preserve"> </w:t>
+            </w:r>
+            <w:r>
+              <w:rPr>
+                <w:lang w:val="pt-BR"/>
+              </w:rPr>
+              <w:t xml:space="preserve">da </w:t>
+            </w:r>
+            <w:r>
+              <w:t>TD_DF_INDICATOR</w:t>
+            </w:r>
+            <w:r>
+              <w:rPr>
+                <w:lang w:val="pt-BR"/>
+              </w:rPr>
+              <w:t xml:space="preserve"> do registro selecionado</w:t>
+            </w:r>
+          </w:p>
+          <w:p>
+            <w:pPr>
+              <w:spacing w:before="100" w:beforeAutospacing="1" w:after="100" w:afterAutospacing="1"/>
+              <w:rPr>
+                <w:rFonts w:ascii="Times New Roman" w:hAnsi="Times New Roman"/>
+                <w:color w:val="000000"/>
+                <w:lang w:val="pt-BR"/>
+              </w:rPr>
+            </w:pPr>
           </w:p>
         </w:tc>
         <w:tc>
           <w:tcPr>
-            <w:tcW w:w="3004" w:type="dxa"/>
+            <w:tcW w:w="982" w:type="dxa"/>
+            <w:vAlign w:val="center"/>
           </w:tcPr>
           <w:p>
             <w:pPr>
-              <w:rPr>
-                <w:rFonts w:ascii="Calibri" w:hAnsi="Calibri" w:cs="Calibri"/>
-                <w:sz w:val="20"/>
-                <w:szCs w:val="20"/>
-              </w:rPr>
-            </w:pPr>
-            <w:r>
-              <w:rPr>
-                <w:rFonts w:ascii="Calibri" w:hAnsi="Calibri" w:cs="Calibri"/>
-                <w:sz w:val="20"/>
-                <w:szCs w:val="20"/>
-              </w:rPr>
-              <w:t>mapeamento</w:t>
-            </w:r>
+              <w:spacing w:after="0"/>
+              <w:rPr>
+                <w:rFonts w:ascii="Times New Roman" w:hAnsi="Times New Roman"/>
+                <w:color w:val="000000"/>
+              </w:rPr>
+            </w:pPr>
+            <w:r>
+              <w:rPr>
+                <w:rFonts w:ascii="Times New Roman" w:hAnsi="Times New Roman"/>
+                <w:color w:val="000000"/>
+                <w:lang w:val="en-US"/>
+              </w:rPr>
+              <w:t>[</w:t>
+            </w:r>
+            <w:proofErr w:type="gramStart"/>
+            <w:r>
+              <w:rPr>
+                <w:rFonts w:ascii="Times New Roman" w:hAnsi="Times New Roman"/>
+                <w:color w:val="000000"/>
+                <w:lang w:val="en-US"/>
+              </w:rPr>
+              <w:t>1..</w:t>
+            </w:r>
+            <w:proofErr w:type="gramEnd"/>
+            <w:r>
+              <w:rPr>
+                <w:rFonts w:ascii="Times New Roman" w:hAnsi="Times New Roman"/>
+                <w:color w:val="000000"/>
+                <w:lang w:val="en-US"/>
+              </w:rPr>
+              <w:t>1]</w:t>
+            </w:r>
+          </w:p>
+        </w:tc>
+        <w:tc>
+          <w:tcPr>
+            <w:tcW w:w="716" w:type="dxa"/>
+            <w:vAlign w:val="center"/>
+          </w:tcPr>
+          <w:p>
+            <w:pPr>
+              <w:spacing w:before="100" w:beforeAutospacing="1" w:after="100" w:afterAutospacing="1"/>
+              <w:rPr>
+                <w:rFonts w:ascii="Times New Roman" w:hAnsi="Times New Roman"/>
+                <w:color w:val="000000"/>
+              </w:rPr>
+            </w:pPr>
           </w:p>
         </w:tc>
       </w:tr>
       <w:tr>
+        <w:trPr>
+          <w:tblCellSpacing w:w="15" w:type="dxa"/>
+        </w:trPr>
         <w:tc>
           <w:tcPr>
-            <w:tcW w:w="3003" w:type="dxa"/>
+            <w:tcW w:w="1623" w:type="dxa"/>
+            <w:vAlign w:val="center"/>
           </w:tcPr>
           <w:p>
             <w:pPr>
-              <w:rPr>
-                <w:rFonts w:ascii="Calibri" w:hAnsi="Calibri" w:cs="Calibri"/>
-                <w:sz w:val="20"/>
-                <w:szCs w:val="20"/>
-              </w:rPr>
-            </w:pPr>
-            <w:r>
-              <w:rPr>
-                <w:rFonts w:ascii="Calibri" w:hAnsi="Calibri" w:cs="Calibri"/>
-                <w:sz w:val="20"/>
-                <w:szCs w:val="20"/>
-              </w:rPr>
-              <w:t xml:space="preserve">Componente </w:t>
-            </w:r>
+              <w:spacing w:before="100" w:beforeAutospacing="1" w:after="100" w:afterAutospacing="1"/>
+              <w:rPr>
+                <w:rFonts w:ascii="Times New Roman" w:hAnsi="Times New Roman"/>
+                <w:color w:val="000000"/>
+                <w:lang w:val="en-US"/>
+              </w:rPr>
+            </w:pPr>
             <w:proofErr w:type="spellStart"/>
             <w:r>
               <w:rPr>
-                <w:rFonts w:ascii="Calibri" w:hAnsi="Calibri" w:cs="Calibri"/>
-                <w:sz w:val="20"/>
-                <w:szCs w:val="20"/>
-              </w:rPr>
-              <w:t>Rename</w:t>
+                <w:rFonts w:ascii="Times New Roman" w:hAnsi="Times New Roman"/>
+                <w:color w:val="000000"/>
+                <w:lang w:val="en-US"/>
+              </w:rPr>
+              <w:t>Quantidade</w:t>
+            </w:r>
+            <w:proofErr w:type="spellEnd"/>
+            <w:r>
+              <w:rPr>
+                <w:rFonts w:ascii="Times New Roman" w:hAnsi="Times New Roman"/>
+                <w:color w:val="000000"/>
+                <w:lang w:val="en-US"/>
+              </w:rPr>
+              <w:t xml:space="preserve"> Dose </w:t>
+            </w:r>
+            <w:proofErr w:type="spellStart"/>
+            <w:r>
+              <w:rPr>
+                <w:rFonts w:ascii="Times New Roman" w:hAnsi="Times New Roman"/>
+                <w:color w:val="000000"/>
+                <w:lang w:val="en-US"/>
+              </w:rPr>
+              <w:t>Unitária</w:t>
             </w:r>
             <w:proofErr w:type="spellEnd"/>
           </w:p>
         </w:tc>
         <w:tc>
           <w:tcPr>
-            <w:tcW w:w="3003" w:type="dxa"/>
+            <w:tcW w:w="4751" w:type="dxa"/>
+            <w:vAlign w:val="center"/>
           </w:tcPr>
           <w:p>
             <w:pPr>
-              <w:rPr>
-                <w:rFonts w:ascii="Calibri" w:hAnsi="Calibri" w:cs="Calibri"/>
-                <w:sz w:val="20"/>
-                <w:szCs w:val="20"/>
-              </w:rPr>
-            </w:pPr>
-            <w:r>
-              <w:rPr>
-                <w:rFonts w:ascii="Calibri" w:hAnsi="Calibri" w:cs="Calibri"/>
-                <w:sz w:val="20"/>
-                <w:szCs w:val="20"/>
-              </w:rPr>
-              <w:t>Perguntar</w:t>
-            </w:r>
+              <w:spacing w:before="100" w:beforeAutospacing="1" w:after="100" w:afterAutospacing="1"/>
+              <w:rPr>
+                <w:rFonts w:ascii="Times New Roman" w:hAnsi="Times New Roman"/>
+                <w:color w:val="000000"/>
+                <w:lang w:val="pt-BR"/>
+              </w:rPr>
+            </w:pPr>
+            <w:r>
+              <w:rPr>
+                <w:rFonts w:ascii="Times New Roman" w:hAnsi="Times New Roman"/>
+                <w:color w:val="000000"/>
+                <w:lang w:val="pt-BR"/>
+              </w:rPr>
+              <w:t>Usuário deve informar o valor em números inteiros a quantidade de dose unitária</w:t>
+            </w:r>
+          </w:p>
+          <w:p>
+            <w:pPr>
+              <w:spacing w:before="100" w:beforeAutospacing="1" w:after="100" w:afterAutospacing="1"/>
+              <w:rPr>
+                <w:rFonts w:ascii="Times New Roman" w:hAnsi="Times New Roman"/>
+                <w:color w:val="000000"/>
+                <w:lang w:val="pt-BR"/>
+              </w:rPr>
+            </w:pPr>
+            <w:r>
+              <w:rPr>
+                <w:rFonts w:ascii="Times New Roman" w:hAnsi="Times New Roman"/>
+                <w:color w:val="000000"/>
+                <w:lang w:val="pt-BR"/>
+              </w:rPr>
+              <w:t>Salvar em VMP_ QTDE_DOSE_UNITARIA</w:t>
+            </w:r>
+          </w:p>
+          <w:p>
+            <w:pPr>
+              <w:spacing w:before="100" w:beforeAutospacing="1" w:after="100" w:afterAutospacing="1"/>
+              <w:rPr>
+                <w:rFonts w:ascii="Times New Roman" w:hAnsi="Times New Roman"/>
+                <w:color w:val="000000"/>
+                <w:lang w:val="pt-BR"/>
+              </w:rPr>
+            </w:pPr>
           </w:p>
         </w:tc>
         <w:tc>
           <w:tcPr>
-            <w:tcW w:w="3004" w:type="dxa"/>
+            <w:tcW w:w="982" w:type="dxa"/>
+            <w:vAlign w:val="center"/>
           </w:tcPr>
           <w:p>
             <w:pPr>
-              <w:rPr>
-                <w:rFonts w:ascii="Calibri" w:hAnsi="Calibri" w:cs="Calibri"/>
-                <w:sz w:val="20"/>
-                <w:szCs w:val="20"/>
-              </w:rPr>
-            </w:pPr>
-            <w:r>
-              <w:rPr>
-                <w:rFonts w:ascii="Calibri" w:hAnsi="Calibri" w:cs="Calibri"/>
-                <w:sz w:val="20"/>
-                <w:szCs w:val="20"/>
-              </w:rPr>
-              <w:t>mapeamento</w:t>
-            </w:r>
+              <w:spacing w:after="0"/>
+              <w:rPr>
+                <w:rFonts w:ascii="Times New Roman" w:hAnsi="Times New Roman"/>
+                <w:color w:val="000000"/>
+              </w:rPr>
+            </w:pPr>
+            <w:r>
+              <w:rPr>
+                <w:rFonts w:ascii="Times New Roman" w:hAnsi="Times New Roman"/>
+                <w:color w:val="000000"/>
+                <w:lang w:val="en-US"/>
+              </w:rPr>
+              <w:t>[</w:t>
+            </w:r>
+            <w:proofErr w:type="gramStart"/>
+            <w:r>
+              <w:rPr>
+                <w:rFonts w:ascii="Times New Roman" w:hAnsi="Times New Roman"/>
+                <w:color w:val="000000"/>
+                <w:lang w:val="en-US"/>
+              </w:rPr>
+              <w:t>1..</w:t>
+            </w:r>
+            <w:proofErr w:type="gramEnd"/>
+            <w:r>
+              <w:rPr>
+                <w:rFonts w:ascii="Times New Roman" w:hAnsi="Times New Roman"/>
+                <w:color w:val="000000"/>
+                <w:lang w:val="en-US"/>
+              </w:rPr>
+              <w:t>1]</w:t>
+            </w:r>
+          </w:p>
+        </w:tc>
+        <w:tc>
+          <w:tcPr>
+            <w:tcW w:w="716" w:type="dxa"/>
+            <w:vAlign w:val="center"/>
+          </w:tcPr>
+          <w:p>
+            <w:pPr>
+              <w:spacing w:before="100" w:beforeAutospacing="1" w:after="100" w:afterAutospacing="1"/>
+              <w:rPr>
+                <w:rFonts w:ascii="Times New Roman" w:hAnsi="Times New Roman"/>
+                <w:color w:val="000000"/>
+              </w:rPr>
+            </w:pPr>
           </w:p>
         </w:tc>
       </w:tr>
       <w:tr>
+        <w:trPr>
+          <w:tblCellSpacing w:w="15" w:type="dxa"/>
+        </w:trPr>
         <w:tc>
           <w:tcPr>
-            <w:tcW w:w="3003" w:type="dxa"/>
+            <w:tcW w:w="1623" w:type="dxa"/>
+            <w:vAlign w:val="center"/>
           </w:tcPr>
           <w:p>
             <w:pPr>
-              <w:rPr>
-                <w:rFonts w:ascii="Calibri" w:hAnsi="Calibri" w:cs="Calibri"/>
-                <w:sz w:val="20"/>
-                <w:szCs w:val="20"/>
-              </w:rPr>
-            </w:pPr>
-            <w:r>
-              <w:rPr>
-                <w:rFonts w:ascii="Calibri" w:hAnsi="Calibri" w:cs="Calibri"/>
-                <w:sz w:val="20"/>
-                <w:szCs w:val="20"/>
-              </w:rPr>
-              <w:t>Indicador de Dose Unitária</w:t>
+              <w:spacing w:before="100" w:beforeAutospacing="1" w:after="100" w:afterAutospacing="1"/>
+              <w:rPr>
+                <w:rFonts w:ascii="Times New Roman" w:hAnsi="Times New Roman"/>
+                <w:color w:val="000000"/>
+              </w:rPr>
+            </w:pPr>
+            <w:r>
+              <w:rPr>
+                <w:rFonts w:ascii="Times New Roman" w:hAnsi="Times New Roman"/>
+                <w:color w:val="000000"/>
+                <w:lang w:val="pt-BR"/>
+              </w:rPr>
+              <w:t xml:space="preserve">Unidade de Medida da </w:t>
+            </w:r>
+            <w:proofErr w:type="spellStart"/>
+            <w:r>
+              <w:rPr>
+                <w:rFonts w:ascii="Times New Roman" w:hAnsi="Times New Roman"/>
+                <w:color w:val="000000"/>
+                <w:lang w:val="pt-BR"/>
+              </w:rPr>
+              <w:t>Qtd</w:t>
+            </w:r>
+            <w:proofErr w:type="spellEnd"/>
+            <w:r>
+              <w:rPr>
+                <w:rFonts w:ascii="Times New Roman" w:hAnsi="Times New Roman"/>
+                <w:color w:val="000000"/>
+                <w:lang w:val="pt-BR"/>
+              </w:rPr>
+              <w:t>. da Dose Unitária</w:t>
             </w:r>
           </w:p>
         </w:tc>
         <w:tc>
           <w:tcPr>
-            <w:tcW w:w="3003" w:type="dxa"/>
+            <w:tcW w:w="4751" w:type="dxa"/>
+            <w:vAlign w:val="center"/>
           </w:tcPr>
           <w:p>
             <w:pPr>
-              <w:rPr>
-                <w:rFonts w:ascii="Calibri" w:hAnsi="Calibri" w:cs="Calibri"/>
-                <w:sz w:val="20"/>
-                <w:szCs w:val="20"/>
-              </w:rPr>
-            </w:pPr>
-            <w:r>
-              <w:rPr>
-                <w:rFonts w:ascii="Calibri" w:hAnsi="Calibri" w:cs="Calibri"/>
-                <w:sz w:val="20"/>
-                <w:szCs w:val="20"/>
+              <w:spacing w:before="100" w:beforeAutospacing="1" w:after="100" w:afterAutospacing="1"/>
+              <w:rPr>
+                <w:rFonts w:ascii="Times New Roman" w:hAnsi="Times New Roman"/>
+                <w:color w:val="000000"/>
+                <w:lang w:val="pt-BR"/>
+              </w:rPr>
+            </w:pPr>
+            <w:r>
+              <w:rPr>
+                <w:rFonts w:ascii="Times New Roman" w:hAnsi="Times New Roman"/>
+                <w:color w:val="000000"/>
+                <w:lang w:val="pt-BR"/>
+              </w:rPr>
+              <w:t xml:space="preserve">Usuário deve selecionar da lista </w:t>
+            </w:r>
+            <w:r>
+              <w:rPr>
+                <w:rFonts w:ascii="Times New Roman" w:hAnsi="Times New Roman"/>
+                <w:color w:val="000000"/>
+                <w:lang w:val="pt-BR"/>
+              </w:rPr>
+              <w:t xml:space="preserve">do SELECT NO_DESCR </w:t>
+            </w:r>
+            <w:proofErr w:type="spellStart"/>
+            <w:r>
+              <w:rPr>
+                <w:rFonts w:ascii="Times New Roman" w:hAnsi="Times New Roman"/>
+                <w:color w:val="000000"/>
+                <w:lang w:val="pt-BR"/>
+              </w:rPr>
+              <w:t>from</w:t>
+            </w:r>
+            <w:proofErr w:type="spellEnd"/>
+            <w:r>
+              <w:rPr>
+                <w:rFonts w:ascii="Times New Roman" w:hAnsi="Times New Roman"/>
+                <w:color w:val="000000"/>
+                <w:lang w:val="pt-BR"/>
+              </w:rPr>
+              <w:t xml:space="preserve">  </w:t>
+            </w:r>
+            <w:r>
+              <w:rPr>
+                <w:lang w:val="pt-BR"/>
               </w:rPr>
               <w:t xml:space="preserve"> </w:t>
             </w:r>
+            <w:r>
+              <w:t>TD_UNITS_OF _MEASURE</w:t>
+            </w:r>
+          </w:p>
+          <w:p>
+            <w:pPr>
+              <w:spacing w:before="100" w:beforeAutospacing="1" w:after="100" w:afterAutospacing="1"/>
+              <w:rPr>
+                <w:rFonts w:ascii="Times New Roman" w:hAnsi="Times New Roman"/>
+                <w:color w:val="000000"/>
+                <w:lang w:val="pt-BR"/>
+              </w:rPr>
+            </w:pPr>
+            <w:r>
+              <w:rPr>
+                <w:rFonts w:ascii="Times New Roman" w:hAnsi="Times New Roman"/>
+                <w:color w:val="000000"/>
+                <w:lang w:val="pt-BR"/>
+              </w:rPr>
+              <w:t xml:space="preserve">Salvar em VMP_UM_DOSE_UN a chave primária </w:t>
+            </w:r>
+            <w:r>
+              <w:t>CO_SEQ_ID</w:t>
+            </w:r>
+            <w:r>
+              <w:rPr>
+                <w:lang w:val="pt-BR"/>
+              </w:rPr>
+              <w:t xml:space="preserve"> </w:t>
+            </w:r>
+            <w:r>
+              <w:rPr>
+                <w:lang w:val="pt-BR"/>
+              </w:rPr>
+              <w:t xml:space="preserve">da </w:t>
+            </w:r>
+            <w:r>
+              <w:t>TD_UNITS_OF _</w:t>
+            </w:r>
+            <w:proofErr w:type="gramStart"/>
+            <w:r>
+              <w:t>MEASURE</w:t>
+            </w:r>
+            <w:r>
+              <w:rPr>
+                <w:lang w:val="pt-BR"/>
+              </w:rPr>
+              <w:t xml:space="preserve">  do</w:t>
+            </w:r>
+            <w:proofErr w:type="gramEnd"/>
+            <w:r>
+              <w:rPr>
+                <w:lang w:val="pt-BR"/>
+              </w:rPr>
+              <w:t xml:space="preserve"> registro selecionado</w:t>
+            </w:r>
+          </w:p>
+          <w:p>
+            <w:pPr>
+              <w:spacing w:before="100" w:beforeAutospacing="1" w:after="100" w:afterAutospacing="1"/>
+              <w:rPr>
+                <w:rFonts w:ascii="Times New Roman" w:hAnsi="Times New Roman"/>
+                <w:color w:val="000000"/>
+                <w:lang w:val="pt-BR"/>
+              </w:rPr>
+            </w:pPr>
           </w:p>
         </w:tc>
         <w:tc>
           <w:tcPr>
-            <w:tcW w:w="3004" w:type="dxa"/>
+            <w:tcW w:w="982" w:type="dxa"/>
+            <w:vAlign w:val="center"/>
           </w:tcPr>
           <w:p>
             <w:pPr>
-              <w:rPr>
-                <w:rFonts w:ascii="Calibri" w:hAnsi="Calibri" w:cs="Calibri"/>
-                <w:sz w:val="20"/>
-                <w:szCs w:val="20"/>
-              </w:rPr>
-            </w:pPr>
-            <w:r>
-              <w:rPr>
-                <w:rFonts w:ascii="Calibri" w:hAnsi="Calibri" w:cs="Calibri"/>
-                <w:sz w:val="20"/>
-                <w:szCs w:val="20"/>
-              </w:rPr>
-              <w:t>atributo</w:t>
-            </w:r>
+              <w:spacing w:after="0"/>
+              <w:rPr>
+                <w:rFonts w:ascii="Times New Roman" w:hAnsi="Times New Roman"/>
+                <w:color w:val="000000"/>
+                <w:lang w:val="en-US"/>
+              </w:rPr>
+            </w:pPr>
+            <w:r>
+              <w:rPr>
+                <w:rFonts w:ascii="Times New Roman" w:hAnsi="Times New Roman"/>
+                <w:color w:val="000000"/>
+                <w:lang w:val="en-US"/>
+              </w:rPr>
+              <w:t>[</w:t>
+            </w:r>
+            <w:proofErr w:type="gramStart"/>
+            <w:r>
+              <w:rPr>
+                <w:rFonts w:ascii="Times New Roman" w:hAnsi="Times New Roman"/>
+                <w:color w:val="000000"/>
+                <w:lang w:val="en-US"/>
+              </w:rPr>
+              <w:t>1..</w:t>
+            </w:r>
+            <w:proofErr w:type="gramEnd"/>
+            <w:r>
+              <w:rPr>
+                <w:rFonts w:ascii="Times New Roman" w:hAnsi="Times New Roman"/>
+                <w:color w:val="000000"/>
+                <w:lang w:val="en-US"/>
+              </w:rPr>
+              <w:t>1]</w:t>
+            </w:r>
+          </w:p>
+        </w:tc>
+        <w:tc>
+          <w:tcPr>
+            <w:tcW w:w="716" w:type="dxa"/>
+            <w:vAlign w:val="center"/>
+          </w:tcPr>
+          <w:p>
+            <w:pPr>
+              <w:spacing w:before="100" w:beforeAutospacing="1" w:after="100" w:afterAutospacing="1"/>
+              <w:rPr>
+                <w:rFonts w:ascii="Times New Roman" w:hAnsi="Times New Roman"/>
+                <w:color w:val="000000"/>
+              </w:rPr>
+            </w:pPr>
           </w:p>
         </w:tc>
       </w:tr>
       <w:tr>
+        <w:trPr>
+          <w:tblCellSpacing w:w="15" w:type="dxa"/>
+        </w:trPr>
         <w:tc>
           <w:tcPr>
-            <w:tcW w:w="3003" w:type="dxa"/>
+            <w:tcW w:w="1623" w:type="dxa"/>
+            <w:vAlign w:val="center"/>
           </w:tcPr>
           <w:p>
             <w:pPr>
-              <w:rPr>
-                <w:rFonts w:ascii="Calibri" w:hAnsi="Calibri" w:cs="Calibri"/>
-                <w:sz w:val="20"/>
-                <w:szCs w:val="20"/>
-              </w:rPr>
-            </w:pPr>
-            <w:r>
-              <w:rPr>
-                <w:rFonts w:ascii="Calibri" w:hAnsi="Calibri" w:cs="Calibri"/>
-                <w:sz w:val="20"/>
-                <w:szCs w:val="20"/>
-              </w:rPr>
-              <w:t>Quantidade da Dose Unitária</w:t>
-            </w:r>
+              <w:spacing w:before="100" w:beforeAutospacing="1" w:after="100" w:afterAutospacing="1"/>
+              <w:rPr>
+                <w:rFonts w:ascii="Times New Roman" w:hAnsi="Times New Roman"/>
+                <w:color w:val="000000"/>
+                <w:lang w:val="en-US"/>
+              </w:rPr>
+            </w:pPr>
+            <w:r>
+              <w:rPr>
+                <w:rFonts w:ascii="Times New Roman" w:hAnsi="Times New Roman"/>
+                <w:color w:val="000000"/>
+                <w:lang w:val="en-US"/>
+              </w:rPr>
+              <w:t xml:space="preserve">Status de </w:t>
+            </w:r>
+            <w:proofErr w:type="spellStart"/>
+            <w:r>
+              <w:rPr>
+                <w:rFonts w:ascii="Times New Roman" w:hAnsi="Times New Roman"/>
+                <w:color w:val="000000"/>
+                <w:lang w:val="en-US"/>
+              </w:rPr>
+              <w:t>Prescrição</w:t>
+            </w:r>
+            <w:proofErr w:type="spellEnd"/>
           </w:p>
         </w:tc>
         <w:tc>
           <w:tcPr>
-            <w:tcW w:w="3003" w:type="dxa"/>
+            <w:tcW w:w="4751" w:type="dxa"/>
+            <w:vAlign w:val="center"/>
           </w:tcPr>
           <w:p>
             <w:pPr>
-              <w:rPr>
-                <w:rFonts w:ascii="Calibri" w:hAnsi="Calibri" w:cs="Calibri"/>
-                <w:sz w:val="20"/>
-                <w:szCs w:val="20"/>
+              <w:spacing w:before="100" w:beforeAutospacing="1" w:after="100" w:afterAutospacing="1"/>
+              <w:rPr>
+                <w:lang w:val="pt-BR"/>
+              </w:rPr>
+            </w:pPr>
+            <w:r>
+              <w:rPr>
+                <w:rFonts w:ascii="Times New Roman" w:hAnsi="Times New Roman"/>
+                <w:color w:val="000000"/>
+                <w:lang w:val="pt-BR"/>
+              </w:rPr>
+              <w:t xml:space="preserve">Usuário deve selecionar da lista </w:t>
+            </w:r>
+            <w:r>
+              <w:rPr>
+                <w:rFonts w:ascii="Times New Roman" w:hAnsi="Times New Roman"/>
+                <w:color w:val="000000"/>
+                <w:lang w:val="pt-BR"/>
+              </w:rPr>
+              <w:t xml:space="preserve">do SELECT NO_DESCR </w:t>
+            </w:r>
+            <w:proofErr w:type="spellStart"/>
+            <w:r>
+              <w:rPr>
+                <w:rFonts w:ascii="Times New Roman" w:hAnsi="Times New Roman"/>
+                <w:color w:val="000000"/>
+                <w:lang w:val="pt-BR"/>
+              </w:rPr>
+              <w:t>from</w:t>
+            </w:r>
+            <w:proofErr w:type="spellEnd"/>
+            <w:r>
+              <w:rPr>
+                <w:rFonts w:ascii="Times New Roman" w:hAnsi="Times New Roman"/>
+                <w:color w:val="000000"/>
+                <w:lang w:val="pt-BR"/>
+              </w:rPr>
+              <w:t xml:space="preserve">  </w:t>
+            </w:r>
+            <w:r>
+              <w:rPr>
+                <w:lang w:val="pt-BR"/>
+              </w:rPr>
+              <w:t xml:space="preserve"> </w:t>
+            </w:r>
+            <w:r>
+              <w:rPr>
+                <w:lang w:val="pt-BR"/>
+              </w:rPr>
+              <w:t>TD_VIRTUAL_PRODUCT_PRES_STATUS</w:t>
+            </w:r>
+          </w:p>
+          <w:p>
+            <w:pPr>
+              <w:spacing w:before="100" w:beforeAutospacing="1" w:after="100" w:afterAutospacing="1"/>
+              <w:rPr>
+                <w:lang w:val="pt-BR"/>
+              </w:rPr>
+            </w:pPr>
+            <w:r>
+              <w:rPr>
+                <w:rFonts w:ascii="Times New Roman" w:hAnsi="Times New Roman"/>
+                <w:color w:val="000000"/>
+                <w:lang w:val="pt-BR"/>
+              </w:rPr>
+              <w:t xml:space="preserve">Salvar em VMP_STATUS_PRESCR a chave primária </w:t>
+            </w:r>
+            <w:r>
+              <w:t>CO_SEQ_ID</w:t>
+            </w:r>
+            <w:r>
+              <w:rPr>
+                <w:lang w:val="pt-BR"/>
+              </w:rPr>
+              <w:t xml:space="preserve"> </w:t>
+            </w:r>
+            <w:r>
+              <w:rPr>
+                <w:lang w:val="pt-BR"/>
+              </w:rPr>
+              <w:t xml:space="preserve">da </w:t>
+            </w:r>
+            <w:r>
+              <w:rPr>
+                <w:lang w:val="pt-BR"/>
+              </w:rPr>
+              <w:t>TD_VIRTUAL_PRODUCT_PRES_STATUS</w:t>
+            </w:r>
+            <w:r>
+              <w:rPr>
+                <w:lang w:val="pt-BR"/>
+              </w:rPr>
+              <w:t xml:space="preserve"> do registro selecionado</w:t>
+            </w:r>
+          </w:p>
+          <w:p>
+            <w:pPr>
+              <w:spacing w:before="100" w:beforeAutospacing="1" w:after="100" w:afterAutospacing="1"/>
+              <w:rPr>
+                <w:rFonts w:ascii="Times New Roman" w:hAnsi="Times New Roman"/>
+                <w:color w:val="000000"/>
+                <w:lang w:val="pt-BR"/>
               </w:rPr>
             </w:pPr>
           </w:p>
         </w:tc>
         <w:tc>
           <w:tcPr>
-            <w:tcW w:w="3004" w:type="dxa"/>
+            <w:tcW w:w="982" w:type="dxa"/>
+            <w:vAlign w:val="center"/>
           </w:tcPr>
           <w:p>
             <w:pPr>
-              <w:rPr>
-                <w:rFonts w:ascii="Calibri" w:hAnsi="Calibri" w:cs="Calibri"/>
-                <w:sz w:val="20"/>
-                <w:szCs w:val="20"/>
-              </w:rPr>
-            </w:pPr>
-            <w:r>
-              <w:rPr>
-                <w:rFonts w:ascii="Calibri" w:hAnsi="Calibri" w:cs="Calibri"/>
-                <w:sz w:val="20"/>
-                <w:szCs w:val="20"/>
-              </w:rPr>
-              <w:t>atributo</w:t>
-            </w:r>
+              <w:spacing w:after="0"/>
+              <w:rPr>
+                <w:rFonts w:ascii="Times New Roman" w:hAnsi="Times New Roman"/>
+                <w:color w:val="000000"/>
+                <w:lang w:val="pt-BR"/>
+              </w:rPr>
+            </w:pPr>
+            <w:r>
+              <w:rPr>
+                <w:rFonts w:ascii="Times New Roman" w:hAnsi="Times New Roman"/>
+                <w:color w:val="000000"/>
+                <w:lang w:val="en-US"/>
+              </w:rPr>
+              <w:t>[</w:t>
+            </w:r>
+            <w:proofErr w:type="gramStart"/>
+            <w:r>
+              <w:rPr>
+                <w:rFonts w:ascii="Times New Roman" w:hAnsi="Times New Roman"/>
+                <w:color w:val="000000"/>
+                <w:lang w:val="en-US"/>
+              </w:rPr>
+              <w:t>0..</w:t>
+            </w:r>
+            <w:proofErr w:type="gramEnd"/>
+            <w:r>
+              <w:rPr>
+                <w:rFonts w:ascii="Times New Roman" w:hAnsi="Times New Roman"/>
+                <w:color w:val="000000"/>
+                <w:lang w:val="en-US"/>
+              </w:rPr>
+              <w:t>1]</w:t>
+            </w:r>
+          </w:p>
+        </w:tc>
+        <w:tc>
+          <w:tcPr>
+            <w:tcW w:w="716" w:type="dxa"/>
+            <w:vAlign w:val="center"/>
+          </w:tcPr>
+          <w:p>
+            <w:pPr>
+              <w:spacing w:before="100" w:beforeAutospacing="1" w:after="100" w:afterAutospacing="1"/>
+              <w:rPr>
+                <w:rFonts w:ascii="Times New Roman" w:hAnsi="Times New Roman"/>
+                <w:color w:val="000000"/>
+              </w:rPr>
+            </w:pPr>
           </w:p>
         </w:tc>
       </w:tr>
       <w:tr>
+        <w:trPr>
+          <w:tblCellSpacing w:w="15" w:type="dxa"/>
+        </w:trPr>
         <w:tc>
           <w:tcPr>
-            <w:tcW w:w="3003" w:type="dxa"/>
+            <w:tcW w:w="1623" w:type="dxa"/>
+            <w:vAlign w:val="center"/>
           </w:tcPr>
           <w:p>
             <w:pPr>
-              <w:rPr>
-                <w:rFonts w:ascii="Calibri" w:hAnsi="Calibri" w:cs="Calibri"/>
-                <w:sz w:val="20"/>
-                <w:szCs w:val="20"/>
-              </w:rPr>
-            </w:pPr>
-            <w:r>
-              <w:rPr>
-                <w:rFonts w:ascii="Calibri" w:hAnsi="Calibri" w:cs="Calibri"/>
-                <w:sz w:val="20"/>
-                <w:szCs w:val="20"/>
-              </w:rPr>
-              <w:t xml:space="preserve">Unidade de medida </w:t>
-            </w:r>
+              <w:spacing w:before="100" w:beforeAutospacing="1" w:after="100" w:afterAutospacing="1"/>
+              <w:rPr>
+                <w:rFonts w:ascii="Times New Roman" w:hAnsi="Times New Roman"/>
+                <w:color w:val="000000"/>
+                <w:lang w:val="en-US"/>
+              </w:rPr>
+            </w:pPr>
+            <w:r>
+              <w:rPr>
+                <w:rFonts w:ascii="Times New Roman" w:hAnsi="Times New Roman"/>
+                <w:color w:val="000000"/>
+                <w:lang w:val="en-US"/>
+              </w:rPr>
+              <w:t xml:space="preserve">Forma </w:t>
+            </w:r>
+            <w:proofErr w:type="spellStart"/>
+            <w:r>
+              <w:rPr>
+                <w:rFonts w:ascii="Times New Roman" w:hAnsi="Times New Roman"/>
+                <w:color w:val="000000"/>
+                <w:lang w:val="en-US"/>
+              </w:rPr>
+              <w:t>Farmacêutica</w:t>
+            </w:r>
+            <w:proofErr w:type="spellEnd"/>
           </w:p>
         </w:tc>
         <w:tc>
           <w:tcPr>
-            <w:tcW w:w="3003" w:type="dxa"/>
+            <w:tcW w:w="4751" w:type="dxa"/>
+            <w:vAlign w:val="center"/>
           </w:tcPr>
           <w:p>
             <w:pPr>
-              <w:rPr>
-                <w:rFonts w:ascii="Calibri" w:hAnsi="Calibri" w:cs="Calibri"/>
-                <w:sz w:val="20"/>
-                <w:szCs w:val="20"/>
-              </w:rPr>
-            </w:pPr>
-            <w:r>
-              <w:rPr>
-                <w:rFonts w:ascii="Calibri" w:hAnsi="Calibri" w:cs="Calibri"/>
-                <w:sz w:val="20"/>
-                <w:szCs w:val="20"/>
+              <w:spacing w:before="100" w:beforeAutospacing="1" w:after="100" w:afterAutospacing="1"/>
+              <w:rPr>
+                <w:lang w:val="pt-BR"/>
+              </w:rPr>
+            </w:pPr>
+            <w:r>
+              <w:rPr>
+                <w:rFonts w:ascii="Times New Roman" w:hAnsi="Times New Roman"/>
+                <w:color w:val="000000"/>
+                <w:lang w:val="pt-BR"/>
+              </w:rPr>
+              <w:t xml:space="preserve">Usuário deve selecionar da lista </w:t>
+            </w:r>
+            <w:r>
+              <w:rPr>
+                <w:rFonts w:ascii="Times New Roman" w:hAnsi="Times New Roman"/>
+                <w:color w:val="000000"/>
+                <w:lang w:val="pt-BR"/>
+              </w:rPr>
+              <w:t xml:space="preserve">do SELECT NO_DESCR </w:t>
+            </w:r>
+            <w:proofErr w:type="spellStart"/>
+            <w:r>
+              <w:rPr>
+                <w:rFonts w:ascii="Times New Roman" w:hAnsi="Times New Roman"/>
+                <w:color w:val="000000"/>
+                <w:lang w:val="pt-BR"/>
+              </w:rPr>
+              <w:t>from</w:t>
+            </w:r>
+            <w:proofErr w:type="spellEnd"/>
+            <w:r>
+              <w:rPr>
+                <w:rFonts w:ascii="Times New Roman" w:hAnsi="Times New Roman"/>
+                <w:color w:val="000000"/>
+                <w:lang w:val="pt-BR"/>
+              </w:rPr>
+              <w:t xml:space="preserve">  </w:t>
+            </w:r>
+            <w:r>
+              <w:rPr>
+                <w:lang w:val="pt-BR"/>
               </w:rPr>
               <w:t xml:space="preserve"> </w:t>
             </w:r>
+            <w:r>
+              <w:rPr>
+                <w:lang w:val="pt-BR"/>
+              </w:rPr>
+              <w:t>TD_</w:t>
+            </w:r>
+            <w:r>
+              <w:rPr>
+                <w:lang w:val="pt-BR"/>
+              </w:rPr>
+              <w:t>FORM</w:t>
+            </w:r>
+          </w:p>
+          <w:p>
+            <w:pPr>
+              <w:spacing w:before="100" w:beforeAutospacing="1" w:after="100" w:afterAutospacing="1"/>
+              <w:rPr>
+                <w:lang w:val="pt-BR"/>
+              </w:rPr>
+            </w:pPr>
+            <w:r>
+              <w:rPr>
+                <w:rFonts w:ascii="Times New Roman" w:hAnsi="Times New Roman"/>
+                <w:color w:val="000000"/>
+                <w:lang w:val="pt-BR"/>
+              </w:rPr>
+              <w:t xml:space="preserve">Salvar em VMP_FORMA_FARMACEUTICA_ID a chave primária </w:t>
+            </w:r>
+            <w:r>
+              <w:t>CO_SEQ_ID</w:t>
+            </w:r>
+            <w:r>
+              <w:rPr>
+                <w:lang w:val="pt-BR"/>
+              </w:rPr>
+              <w:t xml:space="preserve"> </w:t>
+            </w:r>
+            <w:r>
+              <w:rPr>
+                <w:lang w:val="pt-BR"/>
+              </w:rPr>
+              <w:t>da TD_</w:t>
+            </w:r>
+            <w:proofErr w:type="gramStart"/>
+            <w:r>
+              <w:rPr>
+                <w:lang w:val="pt-BR"/>
+              </w:rPr>
+              <w:t>FORM  do</w:t>
+            </w:r>
+            <w:proofErr w:type="gramEnd"/>
+            <w:r>
+              <w:rPr>
+                <w:lang w:val="pt-BR"/>
+              </w:rPr>
+              <w:t xml:space="preserve"> registro selecionado</w:t>
+            </w:r>
+          </w:p>
+          <w:p>
+            <w:pPr>
+              <w:spacing w:before="100" w:beforeAutospacing="1" w:after="100" w:afterAutospacing="1"/>
+              <w:rPr>
+                <w:lang w:val="pt-BR"/>
+              </w:rPr>
+            </w:pPr>
+            <w:r>
+              <w:rPr>
+                <w:lang w:val="pt-BR"/>
+              </w:rPr>
+              <w:t>SALVAR EM VMP</w:t>
+            </w:r>
+            <w:r>
+              <w:rPr>
+                <w:lang w:val="pt-BR"/>
+              </w:rPr>
+              <w:softHyphen/>
+              <w:t>_FORMA = NO_DESCR da FORMA selecionada na TD_FORM</w:t>
+            </w:r>
+          </w:p>
+          <w:p>
+            <w:pPr>
+              <w:spacing w:before="100" w:beforeAutospacing="1" w:after="100" w:afterAutospacing="1"/>
+              <w:rPr>
+                <w:rFonts w:ascii="Times New Roman" w:hAnsi="Times New Roman"/>
+                <w:color w:val="000000"/>
+                <w:lang w:val="pt-BR"/>
+              </w:rPr>
+            </w:pPr>
           </w:p>
         </w:tc>
         <w:tc>
           <w:tcPr>
-            <w:tcW w:w="3004" w:type="dxa"/>
+            <w:tcW w:w="982" w:type="dxa"/>
+            <w:vAlign w:val="center"/>
           </w:tcPr>
           <w:p>
             <w:pPr>
-              <w:rPr>
-                <w:rFonts w:ascii="Calibri" w:hAnsi="Calibri" w:cs="Calibri"/>
-                <w:sz w:val="20"/>
-                <w:szCs w:val="20"/>
-              </w:rPr>
-            </w:pPr>
-            <w:r>
-              <w:rPr>
-                <w:rFonts w:ascii="Calibri" w:hAnsi="Calibri" w:cs="Calibri"/>
-                <w:sz w:val="20"/>
-                <w:szCs w:val="20"/>
-              </w:rPr>
-              <w:t>atributo</w:t>
-            </w:r>
+              <w:spacing w:after="0"/>
+              <w:rPr>
+                <w:rFonts w:ascii="Times New Roman" w:hAnsi="Times New Roman"/>
+                <w:color w:val="000000"/>
+                <w:lang w:val="pt-BR"/>
+              </w:rPr>
+            </w:pPr>
+            <w:r>
+              <w:rPr>
+                <w:rFonts w:ascii="Times New Roman" w:hAnsi="Times New Roman"/>
+                <w:color w:val="000000"/>
+                <w:lang w:val="pt-BR"/>
+              </w:rPr>
+              <w:t>[</w:t>
+            </w:r>
+            <w:proofErr w:type="gramStart"/>
+            <w:r>
+              <w:rPr>
+                <w:rFonts w:ascii="Times New Roman" w:hAnsi="Times New Roman"/>
+                <w:color w:val="000000"/>
+                <w:lang w:val="pt-BR"/>
+              </w:rPr>
+              <w:t>1..</w:t>
+            </w:r>
+            <w:proofErr w:type="gramEnd"/>
+            <w:r>
+              <w:rPr>
+                <w:rFonts w:ascii="Times New Roman" w:hAnsi="Times New Roman"/>
+                <w:color w:val="000000"/>
+                <w:lang w:val="pt-BR"/>
+              </w:rPr>
+              <w:t>1]</w:t>
+            </w:r>
+          </w:p>
+        </w:tc>
+        <w:tc>
+          <w:tcPr>
+            <w:tcW w:w="716" w:type="dxa"/>
+            <w:vAlign w:val="center"/>
+          </w:tcPr>
+          <w:p>
+            <w:pPr>
+              <w:spacing w:before="100" w:beforeAutospacing="1" w:after="100" w:afterAutospacing="1"/>
+              <w:rPr>
+                <w:rFonts w:ascii="Times New Roman" w:hAnsi="Times New Roman"/>
+                <w:color w:val="000000"/>
+              </w:rPr>
+            </w:pPr>
           </w:p>
         </w:tc>
       </w:tr>
       <w:tr>
+        <w:trPr>
+          <w:tblCellSpacing w:w="15" w:type="dxa"/>
+        </w:trPr>
         <w:tc>
           <w:tcPr>
-            <w:tcW w:w="3003" w:type="dxa"/>
+            <w:tcW w:w="1623" w:type="dxa"/>
+            <w:vAlign w:val="center"/>
           </w:tcPr>
           <w:p>
             <w:pPr>
-              <w:rPr>
-                <w:rFonts w:ascii="Calibri" w:hAnsi="Calibri" w:cs="Calibri"/>
-                <w:sz w:val="20"/>
-                <w:szCs w:val="20"/>
-              </w:rPr>
-            </w:pPr>
-            <w:r>
-              <w:rPr>
-                <w:rFonts w:ascii="Calibri" w:hAnsi="Calibri" w:cs="Calibri"/>
-                <w:sz w:val="20"/>
-                <w:szCs w:val="20"/>
-              </w:rPr>
-              <w:t>Disponibilidade do VMP</w:t>
+              <w:spacing w:before="100" w:beforeAutospacing="1" w:after="100" w:afterAutospacing="1"/>
+              <w:rPr>
+                <w:rFonts w:ascii="Times New Roman" w:hAnsi="Times New Roman"/>
+                <w:color w:val="000000"/>
+                <w:lang w:val="en-US"/>
+              </w:rPr>
+            </w:pPr>
+            <w:r>
+              <w:rPr>
+                <w:rFonts w:ascii="Times New Roman" w:hAnsi="Times New Roman"/>
+                <w:color w:val="000000"/>
+                <w:lang w:val="en-US"/>
+              </w:rPr>
+              <w:t>CATMAT</w:t>
             </w:r>
           </w:p>
         </w:tc>
         <w:tc>
           <w:tcPr>
-            <w:tcW w:w="3003" w:type="dxa"/>
+            <w:tcW w:w="4751" w:type="dxa"/>
+            <w:vAlign w:val="center"/>
           </w:tcPr>
           <w:p>
             <w:pPr>
-              <w:rPr>
-                <w:rFonts w:ascii="Calibri" w:hAnsi="Calibri" w:cs="Calibri"/>
-                <w:sz w:val="20"/>
-                <w:szCs w:val="20"/>
-              </w:rPr>
-            </w:pPr>
+              <w:spacing w:before="100" w:beforeAutospacing="1" w:after="100" w:afterAutospacing="1"/>
+              <w:rPr>
+                <w:rFonts w:ascii="Times New Roman" w:hAnsi="Times New Roman"/>
+                <w:color w:val="000000"/>
+                <w:lang w:val="pt-BR"/>
+              </w:rPr>
+            </w:pPr>
+            <w:r>
+              <w:rPr>
+                <w:rFonts w:ascii="Times New Roman" w:hAnsi="Times New Roman"/>
+                <w:color w:val="000000"/>
+                <w:lang w:val="pt-BR"/>
+              </w:rPr>
+              <w:t xml:space="preserve">Usuário deverá </w:t>
+            </w:r>
+            <w:proofErr w:type="gramStart"/>
+            <w:r>
+              <w:rPr>
+                <w:rFonts w:ascii="Times New Roman" w:hAnsi="Times New Roman"/>
+                <w:color w:val="000000"/>
+                <w:lang w:val="pt-BR"/>
+              </w:rPr>
+              <w:t>confirmar  o</w:t>
+            </w:r>
+            <w:proofErr w:type="gramEnd"/>
+            <w:r>
+              <w:rPr>
+                <w:rFonts w:ascii="Times New Roman" w:hAnsi="Times New Roman"/>
+                <w:color w:val="000000"/>
+                <w:lang w:val="pt-BR"/>
+              </w:rPr>
+              <w:t xml:space="preserve"> código CATMAT deste VMP – sistema deve trazer o horusabril2023.cod_catmat do registro </w:t>
+            </w:r>
+            <w:proofErr w:type="spellStart"/>
+            <w:r>
+              <w:rPr>
+                <w:rFonts w:ascii="Times New Roman" w:hAnsi="Times New Roman"/>
+                <w:color w:val="000000"/>
+                <w:lang w:val="pt-BR"/>
+              </w:rPr>
+              <w:t>horus</w:t>
+            </w:r>
+            <w:proofErr w:type="spellEnd"/>
+            <w:r>
+              <w:rPr>
+                <w:rFonts w:ascii="Times New Roman" w:hAnsi="Times New Roman"/>
+                <w:color w:val="000000"/>
+                <w:lang w:val="pt-BR"/>
+              </w:rPr>
+              <w:t xml:space="preserve"> incialmente selecionado  e permitir edição</w:t>
+            </w:r>
           </w:p>
         </w:tc>
         <w:tc>
           <w:tcPr>
-            <w:tcW w:w="3004" w:type="dxa"/>
+            <w:tcW w:w="982" w:type="dxa"/>
+            <w:vAlign w:val="center"/>
           </w:tcPr>
           <w:p>
             <w:pPr>
-              <w:rPr>
-                <w:rFonts w:ascii="Calibri" w:hAnsi="Calibri" w:cs="Calibri"/>
-                <w:sz w:val="20"/>
-                <w:szCs w:val="20"/>
-              </w:rPr>
-            </w:pPr>
-            <w:r>
-              <w:rPr>
-                <w:rFonts w:ascii="Calibri" w:hAnsi="Calibri" w:cs="Calibri"/>
-                <w:sz w:val="20"/>
-                <w:szCs w:val="20"/>
-              </w:rPr>
-              <w:t>atributo</w:t>
-            </w:r>
+              <w:spacing w:after="0"/>
+              <w:rPr>
+                <w:rFonts w:ascii="Times New Roman" w:hAnsi="Times New Roman"/>
+                <w:color w:val="000000"/>
+                <w:lang w:val="pt-BR"/>
+              </w:rPr>
+            </w:pPr>
+            <w:r>
+              <w:rPr>
+                <w:rFonts w:ascii="Times New Roman" w:hAnsi="Times New Roman"/>
+                <w:color w:val="000000"/>
+                <w:lang w:val="pt-BR"/>
+              </w:rPr>
+              <w:t>[</w:t>
+            </w:r>
+            <w:proofErr w:type="gramStart"/>
+            <w:r>
+              <w:rPr>
+                <w:rFonts w:ascii="Times New Roman" w:hAnsi="Times New Roman"/>
+                <w:color w:val="000000"/>
+                <w:lang w:val="pt-BR"/>
+              </w:rPr>
+              <w:t>0..</w:t>
+            </w:r>
+            <w:proofErr w:type="gramEnd"/>
+            <w:r>
+              <w:rPr>
+                <w:rFonts w:ascii="Times New Roman" w:hAnsi="Times New Roman"/>
+                <w:color w:val="000000"/>
+                <w:lang w:val="pt-BR"/>
+              </w:rPr>
+              <w:t>1]</w:t>
+            </w:r>
+          </w:p>
+        </w:tc>
+        <w:tc>
+          <w:tcPr>
+            <w:tcW w:w="716" w:type="dxa"/>
+            <w:vAlign w:val="center"/>
+          </w:tcPr>
+          <w:p>
+            <w:pPr>
+              <w:spacing w:before="100" w:beforeAutospacing="1" w:after="100" w:afterAutospacing="1"/>
+              <w:rPr>
+                <w:rFonts w:ascii="Times New Roman" w:hAnsi="Times New Roman"/>
+                <w:color w:val="000000"/>
+              </w:rPr>
+            </w:pPr>
           </w:p>
         </w:tc>
       </w:tr>
       <w:tr>
+        <w:trPr>
+          <w:tblCellSpacing w:w="15" w:type="dxa"/>
+        </w:trPr>
         <w:tc>
           <w:tcPr>
-            <w:tcW w:w="3003" w:type="dxa"/>
+            <w:tcW w:w="1623" w:type="dxa"/>
+            <w:vAlign w:val="center"/>
           </w:tcPr>
           <w:p>
             <w:pPr>
-              <w:rPr>
-                <w:rFonts w:ascii="Calibri" w:hAnsi="Calibri" w:cs="Calibri"/>
-                <w:sz w:val="20"/>
-                <w:szCs w:val="20"/>
-              </w:rPr>
-            </w:pPr>
-            <w:r>
-              <w:rPr>
-                <w:rFonts w:ascii="Calibri" w:hAnsi="Calibri" w:cs="Calibri"/>
-                <w:b/>
-                <w:bCs/>
-                <w:color w:val="3F6079"/>
-                <w:sz w:val="18"/>
-                <w:szCs w:val="18"/>
-                <w:shd w:val="clear" w:color="auto" w:fill="FFFFFF"/>
-              </w:rPr>
-              <w:t>Status de Prescrição</w:t>
+              <w:spacing w:before="100" w:beforeAutospacing="1" w:after="100" w:afterAutospacing="1"/>
+              <w:rPr>
+                <w:rFonts w:ascii="Times New Roman" w:hAnsi="Times New Roman"/>
+                <w:color w:val="000000"/>
+                <w:lang w:val="pt-BR"/>
+              </w:rPr>
+            </w:pPr>
+            <w:r>
+              <w:rPr>
+                <w:rFonts w:ascii="Times New Roman" w:hAnsi="Times New Roman"/>
+                <w:color w:val="000000"/>
+                <w:lang w:val="pt-BR"/>
+              </w:rPr>
+              <w:lastRenderedPageBreak/>
+              <w:t>Categoria(s) de Controle Especial</w:t>
             </w:r>
           </w:p>
         </w:tc>
         <w:tc>
           <w:tcPr>
-            <w:tcW w:w="3003" w:type="dxa"/>
+            <w:tcW w:w="4751" w:type="dxa"/>
+            <w:vAlign w:val="center"/>
           </w:tcPr>
           <w:p>
             <w:pPr>
-              <w:rPr>
-                <w:rFonts w:ascii="Calibri" w:hAnsi="Calibri" w:cs="Calibri"/>
-                <w:sz w:val="20"/>
-                <w:szCs w:val="20"/>
-              </w:rPr>
-            </w:pPr>
+              <w:spacing w:before="100" w:beforeAutospacing="1" w:after="100" w:afterAutospacing="1"/>
+              <w:rPr>
+                <w:lang w:val="pt-BR"/>
+              </w:rPr>
+            </w:pPr>
+            <w:r>
+              <w:rPr>
+                <w:rFonts w:ascii="Times New Roman" w:hAnsi="Times New Roman"/>
+                <w:color w:val="000000"/>
+                <w:lang w:val="pt-BR"/>
+              </w:rPr>
+              <w:t xml:space="preserve">Usuário deve selecionar da lista </w:t>
+            </w:r>
+            <w:r>
+              <w:rPr>
+                <w:rFonts w:ascii="Times New Roman" w:hAnsi="Times New Roman"/>
+                <w:color w:val="000000"/>
+                <w:lang w:val="pt-BR"/>
+              </w:rPr>
+              <w:t xml:space="preserve">do SELECT NO_DESCR </w:t>
+            </w:r>
+            <w:proofErr w:type="spellStart"/>
+            <w:r>
+              <w:rPr>
+                <w:rFonts w:ascii="Times New Roman" w:hAnsi="Times New Roman"/>
+                <w:color w:val="000000"/>
+                <w:lang w:val="pt-BR"/>
+              </w:rPr>
+              <w:t>from</w:t>
+            </w:r>
+            <w:proofErr w:type="spellEnd"/>
+            <w:r>
+              <w:rPr>
+                <w:rFonts w:ascii="Times New Roman" w:hAnsi="Times New Roman"/>
+                <w:color w:val="000000"/>
+                <w:lang w:val="pt-BR"/>
+              </w:rPr>
+              <w:t xml:space="preserve">  </w:t>
+            </w:r>
+            <w:r>
+              <w:rPr>
+                <w:lang w:val="pt-BR"/>
+              </w:rPr>
+              <w:t xml:space="preserve"> </w:t>
+            </w:r>
+            <w:r>
+              <w:t>TD_CONTROL_DRUG_CATEGORY</w:t>
+            </w:r>
+          </w:p>
+          <w:p>
+            <w:pPr>
+              <w:spacing w:before="100" w:beforeAutospacing="1" w:after="100" w:afterAutospacing="1"/>
+              <w:rPr>
+                <w:lang w:val="pt-BR"/>
+              </w:rPr>
+            </w:pPr>
+            <w:r>
+              <w:rPr>
+                <w:rFonts w:ascii="Times New Roman" w:hAnsi="Times New Roman"/>
+                <w:color w:val="000000"/>
+                <w:lang w:val="pt-BR"/>
+              </w:rPr>
+              <w:t xml:space="preserve">Salvar em VMP_CONTROLE_ESPECIAL a chave primária </w:t>
+            </w:r>
+            <w:r>
+              <w:t>CO_SEQ_ID</w:t>
+            </w:r>
+            <w:r>
+              <w:rPr>
+                <w:lang w:val="pt-BR"/>
+              </w:rPr>
+              <w:t xml:space="preserve"> </w:t>
+            </w:r>
+            <w:r>
+              <w:rPr>
+                <w:lang w:val="pt-BR"/>
+              </w:rPr>
+              <w:t xml:space="preserve">da </w:t>
+            </w:r>
+            <w:r>
+              <w:t>TD_CONTROL_DRUG_CATEGORY</w:t>
+            </w:r>
+            <w:r>
+              <w:rPr>
+                <w:lang w:val="pt-BR"/>
+              </w:rPr>
+              <w:t xml:space="preserve"> do registro selecionado</w:t>
+            </w:r>
           </w:p>
         </w:tc>
         <w:tc>
           <w:tcPr>
-            <w:tcW w:w="3004" w:type="dxa"/>
+            <w:tcW w:w="982" w:type="dxa"/>
+            <w:vAlign w:val="center"/>
           </w:tcPr>
           <w:p>
             <w:pPr>
-              <w:rPr>
-                <w:rFonts w:ascii="Calibri" w:hAnsi="Calibri" w:cs="Calibri"/>
-                <w:sz w:val="20"/>
-                <w:szCs w:val="20"/>
-              </w:rPr>
-            </w:pPr>
-            <w:r>
-              <w:rPr>
-                <w:rFonts w:ascii="Calibri" w:hAnsi="Calibri" w:cs="Calibri"/>
-                <w:sz w:val="20"/>
-                <w:szCs w:val="20"/>
-              </w:rPr>
-              <w:t>atributo</w:t>
-            </w:r>
+              <w:spacing w:after="0"/>
+              <w:rPr>
+                <w:rFonts w:ascii="Times New Roman" w:hAnsi="Times New Roman"/>
+                <w:color w:val="000000"/>
+                <w:lang w:val="pt-BR"/>
+              </w:rPr>
+            </w:pPr>
+            <w:r>
+              <w:rPr>
+                <w:rFonts w:ascii="Times New Roman" w:hAnsi="Times New Roman"/>
+                <w:color w:val="000000"/>
+                <w:lang w:val="pt-BR"/>
+              </w:rPr>
+              <w:t>[</w:t>
+            </w:r>
+            <w:proofErr w:type="gramStart"/>
+            <w:r>
+              <w:rPr>
+                <w:rFonts w:ascii="Times New Roman" w:hAnsi="Times New Roman"/>
+                <w:color w:val="000000"/>
+                <w:lang w:val="pt-BR"/>
+              </w:rPr>
+              <w:t>1..</w:t>
+            </w:r>
+            <w:proofErr w:type="gramEnd"/>
+            <w:r>
+              <w:rPr>
+                <w:rFonts w:ascii="Times New Roman" w:hAnsi="Times New Roman"/>
+                <w:color w:val="000000"/>
+                <w:lang w:val="pt-BR"/>
+              </w:rPr>
+              <w:t>1]</w:t>
+            </w:r>
+          </w:p>
+        </w:tc>
+        <w:tc>
+          <w:tcPr>
+            <w:tcW w:w="716" w:type="dxa"/>
+            <w:vAlign w:val="center"/>
+          </w:tcPr>
+          <w:p>
+            <w:pPr>
+              <w:spacing w:before="100" w:beforeAutospacing="1" w:after="100" w:afterAutospacing="1"/>
+              <w:rPr>
+                <w:rFonts w:ascii="Times New Roman" w:hAnsi="Times New Roman"/>
+                <w:color w:val="000000"/>
+              </w:rPr>
+            </w:pPr>
           </w:p>
         </w:tc>
       </w:tr>
       <w:tr>
+        <w:trPr>
+          <w:tblCellSpacing w:w="15" w:type="dxa"/>
+        </w:trPr>
         <w:tc>
           <w:tcPr>
-            <w:tcW w:w="3003" w:type="dxa"/>
+            <w:tcW w:w="1623" w:type="dxa"/>
+            <w:vAlign w:val="center"/>
           </w:tcPr>
           <w:p>
             <w:pPr>
-              <w:spacing w:after="0"/>
-              <w:rPr>
-                <w:rFonts w:ascii="Calibri" w:hAnsi="Calibri" w:cs="Calibri"/>
-              </w:rPr>
-            </w:pPr>
-            <w:r>
-              <w:rPr>
-                <w:rFonts w:ascii="Calibri" w:hAnsi="Calibri" w:cs="Calibri"/>
-              </w:rPr>
-              <w:t>Base ou Fonte da denominação</w:t>
-            </w:r>
-          </w:p>
-          <w:p>
-            <w:pPr>
-              <w:rPr>
-                <w:rFonts w:ascii="Calibri" w:hAnsi="Calibri" w:cs="Calibri"/>
-                <w:sz w:val="24"/>
-                <w:szCs w:val="24"/>
-                <w:lang w:val="en-BR"/>
-              </w:rPr>
-            </w:pPr>
-            <w:r>
-              <w:rPr>
-                <w:rStyle w:val="apple-converted-space"/>
-                <w:rFonts w:ascii="Calibri" w:hAnsi="Calibri" w:cs="Calibri"/>
-              </w:rPr>
-              <w:t> </w:t>
-            </w:r>
-            <w:r>
-              <w:rPr>
-                <w:rFonts w:ascii="Calibri" w:hAnsi="Calibri" w:cs="Calibri"/>
-              </w:rPr>
-              <w:t xml:space="preserve"> </w:t>
-            </w:r>
-            <w:r>
-              <w:rPr>
-                <w:rStyle w:val="apple-converted-space"/>
-                <w:rFonts w:ascii="Calibri" w:hAnsi="Calibri" w:cs="Calibri"/>
-              </w:rPr>
-              <w:t>  </w:t>
-            </w:r>
-            <w:r>
-              <w:rPr>
-                <w:rFonts w:ascii="Calibri" w:hAnsi="Calibri" w:cs="Calibri"/>
-              </w:rPr>
-              <w:t xml:space="preserve"> </w:t>
-            </w:r>
-            <w:r>
-              <w:rPr>
-                <w:rStyle w:val="apple-converted-space"/>
-                <w:rFonts w:ascii="Calibri" w:hAnsi="Calibri" w:cs="Calibri"/>
-              </w:rPr>
-              <w:t>  </w:t>
-            </w:r>
-            <w:r>
-              <w:rPr>
-                <w:rFonts w:ascii="Calibri" w:hAnsi="Calibri" w:cs="Calibri"/>
-              </w:rPr>
-              <w:t xml:space="preserve"> </w:t>
+              <w:spacing w:before="100" w:beforeAutospacing="1" w:after="100" w:afterAutospacing="1"/>
+              <w:rPr>
+                <w:rFonts w:ascii="Times New Roman" w:hAnsi="Times New Roman"/>
+                <w:color w:val="000000"/>
+                <w:lang w:val="pt-BR"/>
+              </w:rPr>
+            </w:pPr>
+            <w:r>
+              <w:rPr>
+                <w:rFonts w:ascii="Times New Roman" w:hAnsi="Times New Roman"/>
+                <w:color w:val="000000"/>
+                <w:lang w:val="pt-BR"/>
+              </w:rPr>
+              <w:t>Unidade de fornecimento</w:t>
             </w:r>
           </w:p>
         </w:tc>
         <w:tc>
           <w:tcPr>
-            <w:tcW w:w="3003" w:type="dxa"/>
+            <w:tcW w:w="4751" w:type="dxa"/>
+            <w:vAlign w:val="center"/>
           </w:tcPr>
           <w:p>
             <w:pPr>
-              <w:rPr>
-                <w:rFonts w:ascii="Calibri" w:hAnsi="Calibri" w:cs="Calibri"/>
-                <w:sz w:val="20"/>
-                <w:szCs w:val="20"/>
+              <w:spacing w:before="100" w:beforeAutospacing="1" w:after="100" w:afterAutospacing="1"/>
+              <w:ind w:left="149"/>
+              <w:rPr>
+                <w:lang w:val="pt-BR"/>
+              </w:rPr>
+            </w:pPr>
+            <w:r>
+              <w:rPr>
+                <w:rFonts w:ascii="Times New Roman" w:hAnsi="Times New Roman"/>
+                <w:color w:val="000000"/>
+                <w:lang w:val="pt-BR"/>
+              </w:rPr>
+              <w:t xml:space="preserve">Solicitar ao usuário que selecione a partir do </w:t>
+            </w:r>
+            <w:proofErr w:type="spellStart"/>
+            <w:r>
+              <w:rPr>
+                <w:rFonts w:ascii="Times New Roman" w:hAnsi="Times New Roman"/>
+                <w:color w:val="000000"/>
+                <w:lang w:val="pt-BR"/>
+              </w:rPr>
+              <w:t>select</w:t>
+            </w:r>
+            <w:proofErr w:type="spellEnd"/>
+            <w:r>
+              <w:rPr>
+                <w:rFonts w:ascii="Times New Roman" w:hAnsi="Times New Roman"/>
+                <w:color w:val="000000"/>
+                <w:lang w:val="pt-BR"/>
+              </w:rPr>
+              <w:t xml:space="preserve"> NO_NM da</w:t>
+            </w:r>
+            <w:r>
+              <w:rPr>
+                <w:rFonts w:ascii="Times New Roman" w:hAnsi="Times New Roman"/>
+                <w:color w:val="000000"/>
+              </w:rPr>
+              <w:t xml:space="preserve"> tabela </w:t>
+            </w:r>
+            <w:r>
+              <w:t>TD_UNITS_OF _MEASURE</w:t>
+            </w:r>
+            <w:r>
+              <w:rPr>
+                <w:lang w:val="pt-BR"/>
+              </w:rPr>
+              <w:t xml:space="preserve"> a unidade de fornecimento do medicamento</w:t>
+            </w:r>
+          </w:p>
+          <w:p>
+            <w:pPr>
+              <w:spacing w:before="100" w:beforeAutospacing="1" w:after="100" w:afterAutospacing="1"/>
+              <w:ind w:left="149"/>
+              <w:rPr>
+                <w:rFonts w:ascii="Times New Roman" w:hAnsi="Times New Roman"/>
+                <w:color w:val="000000"/>
+                <w:lang w:val="pt-BR"/>
+              </w:rPr>
+            </w:pPr>
+            <w:proofErr w:type="gramStart"/>
+            <w:r>
+              <w:rPr>
+                <w:lang w:val="pt-BR"/>
+              </w:rPr>
+              <w:t>Salvar  em</w:t>
+            </w:r>
+            <w:proofErr w:type="gramEnd"/>
+            <w:r>
+              <w:rPr>
+                <w:lang w:val="pt-BR"/>
+              </w:rPr>
+              <w:t xml:space="preserve"> VMP_UN_FORNECIMENTO a</w:t>
+            </w:r>
+            <w:r>
+              <w:rPr>
+                <w:rFonts w:ascii="Times New Roman" w:hAnsi="Times New Roman"/>
+                <w:color w:val="000000"/>
+                <w:lang w:val="pt-BR"/>
+              </w:rPr>
+              <w:t xml:space="preserve"> chave primária </w:t>
+            </w:r>
+            <w:r>
+              <w:t>CO_SEQ_ID</w:t>
+            </w:r>
+            <w:r>
+              <w:rPr>
+                <w:lang w:val="pt-BR"/>
+              </w:rPr>
+              <w:t xml:space="preserve"> </w:t>
+            </w:r>
+            <w:r>
+              <w:rPr>
+                <w:lang w:val="pt-BR"/>
+              </w:rPr>
+              <w:t xml:space="preserve">da </w:t>
+            </w:r>
+            <w:r>
+              <w:t>_UNITS_OF _MEASURE</w:t>
+            </w:r>
+            <w:r>
+              <w:rPr>
+                <w:lang w:val="pt-BR"/>
+              </w:rPr>
+              <w:t xml:space="preserve">  do registro selecionado</w:t>
+            </w:r>
+          </w:p>
+          <w:p>
+            <w:pPr>
+              <w:spacing w:before="100" w:beforeAutospacing="1" w:after="100" w:afterAutospacing="1"/>
+              <w:rPr>
+                <w:rFonts w:ascii="Times New Roman" w:hAnsi="Times New Roman"/>
+                <w:color w:val="000000"/>
+                <w:lang w:val="pt-BR"/>
               </w:rPr>
             </w:pPr>
           </w:p>
         </w:tc>
         <w:tc>
           <w:tcPr>
-            <w:tcW w:w="3004" w:type="dxa"/>
+            <w:tcW w:w="982" w:type="dxa"/>
+            <w:vAlign w:val="center"/>
           </w:tcPr>
           <w:p>
             <w:pPr>
-              <w:rPr>
-                <w:rFonts w:ascii="Calibri" w:hAnsi="Calibri" w:cs="Calibri"/>
-                <w:sz w:val="20"/>
-                <w:szCs w:val="20"/>
-              </w:rPr>
-            </w:pPr>
-            <w:r>
-              <w:rPr>
-                <w:rFonts w:ascii="Calibri" w:hAnsi="Calibri" w:cs="Calibri"/>
-                <w:sz w:val="20"/>
-                <w:szCs w:val="20"/>
-              </w:rPr>
-              <w:t>atributo</w:t>
-            </w:r>
+              <w:spacing w:after="0"/>
+              <w:rPr>
+                <w:rFonts w:ascii="Times New Roman" w:hAnsi="Times New Roman"/>
+                <w:color w:val="000000"/>
+                <w:lang w:val="pt-BR"/>
+              </w:rPr>
+            </w:pPr>
+            <w:r>
+              <w:rPr>
+                <w:rFonts w:ascii="Times New Roman" w:hAnsi="Times New Roman"/>
+                <w:color w:val="000000"/>
+                <w:lang w:val="pt-BR"/>
+              </w:rPr>
+              <w:t>[</w:t>
+            </w:r>
+            <w:proofErr w:type="gramStart"/>
+            <w:r>
+              <w:rPr>
+                <w:rFonts w:ascii="Times New Roman" w:hAnsi="Times New Roman"/>
+                <w:color w:val="000000"/>
+                <w:lang w:val="pt-BR"/>
+              </w:rPr>
+              <w:t>0..</w:t>
+            </w:r>
+            <w:proofErr w:type="gramEnd"/>
+            <w:r>
+              <w:rPr>
+                <w:rFonts w:ascii="Times New Roman" w:hAnsi="Times New Roman"/>
+                <w:color w:val="000000"/>
+                <w:lang w:val="pt-BR"/>
+              </w:rPr>
+              <w:t>1]</w:t>
+            </w:r>
+          </w:p>
+        </w:tc>
+        <w:tc>
+          <w:tcPr>
+            <w:tcW w:w="716" w:type="dxa"/>
+            <w:vAlign w:val="center"/>
+          </w:tcPr>
+          <w:p>
+            <w:pPr>
+              <w:spacing w:before="100" w:beforeAutospacing="1" w:after="100" w:afterAutospacing="1"/>
+              <w:rPr>
+                <w:rFonts w:ascii="Times New Roman" w:hAnsi="Times New Roman"/>
+                <w:color w:val="000000"/>
+              </w:rPr>
+            </w:pPr>
           </w:p>
         </w:tc>
       </w:tr>
       <w:tr>
+        <w:trPr>
+          <w:tblCellSpacing w:w="15" w:type="dxa"/>
+        </w:trPr>
         <w:tc>
           <w:tcPr>
-            <w:tcW w:w="3003" w:type="dxa"/>
+            <w:tcW w:w="1623" w:type="dxa"/>
+            <w:vAlign w:val="center"/>
           </w:tcPr>
           <w:p>
             <w:pPr>
-              <w:spacing w:after="0"/>
-              <w:rPr>
-                <w:rFonts w:ascii="Calibri" w:hAnsi="Calibri" w:cs="Calibri"/>
-              </w:rPr>
-            </w:pPr>
-            <w:r>
-              <w:rPr>
-                <w:rFonts w:ascii="Calibri" w:hAnsi="Calibri" w:cs="Calibri"/>
-                <w:b/>
-                <w:bCs/>
-                <w:color w:val="3F6079"/>
-                <w:sz w:val="18"/>
-                <w:szCs w:val="18"/>
-                <w:shd w:val="clear" w:color="auto" w:fill="FFFFFF"/>
-              </w:rPr>
-              <w:t>Motivo de Alteração do Nome</w:t>
-            </w:r>
+              <w:spacing w:before="100" w:beforeAutospacing="1" w:after="100" w:afterAutospacing="1"/>
+              <w:rPr>
+                <w:rFonts w:ascii="Times New Roman" w:hAnsi="Times New Roman"/>
+                <w:color w:val="000000"/>
+                <w:lang w:val="pt-BR"/>
+              </w:rPr>
+            </w:pPr>
+            <w:r>
+              <w:rPr>
+                <w:rFonts w:ascii="Times New Roman" w:hAnsi="Times New Roman"/>
+                <w:color w:val="000000"/>
+                <w:lang w:val="pt-BR"/>
+              </w:rPr>
+              <w:t xml:space="preserve">Ontologia </w:t>
+            </w:r>
+            <w:proofErr w:type="spellStart"/>
+            <w:r>
+              <w:rPr>
+                <w:rFonts w:ascii="Times New Roman" w:hAnsi="Times New Roman"/>
+                <w:color w:val="000000"/>
+                <w:lang w:val="pt-BR"/>
+              </w:rPr>
+              <w:t>Forma-Via</w:t>
+            </w:r>
+            <w:proofErr w:type="spellEnd"/>
           </w:p>
         </w:tc>
         <w:tc>
           <w:tcPr>
-            <w:tcW w:w="3003" w:type="dxa"/>
+            <w:tcW w:w="4751" w:type="dxa"/>
+            <w:vAlign w:val="center"/>
           </w:tcPr>
           <w:p>
             <w:pPr>
-              <w:rPr>
-                <w:rFonts w:ascii="Calibri" w:hAnsi="Calibri" w:cs="Calibri"/>
-                <w:sz w:val="20"/>
-                <w:szCs w:val="20"/>
-              </w:rPr>
-            </w:pPr>
+              <w:spacing w:before="100" w:beforeAutospacing="1" w:after="100" w:afterAutospacing="1"/>
+              <w:rPr>
+                <w:rFonts w:ascii="Times New Roman" w:hAnsi="Times New Roman"/>
+                <w:color w:val="000000"/>
+                <w:lang w:val="pt-BR"/>
+              </w:rPr>
+            </w:pPr>
+            <w:r>
+              <w:rPr>
+                <w:rFonts w:ascii="Times New Roman" w:hAnsi="Times New Roman"/>
+                <w:color w:val="000000"/>
+                <w:lang w:val="pt-BR"/>
+              </w:rPr>
+              <w:t xml:space="preserve">Para cada linha do </w:t>
+            </w:r>
+            <w:proofErr w:type="spellStart"/>
+            <w:r>
+              <w:rPr>
+                <w:rFonts w:ascii="Times New Roman" w:hAnsi="Times New Roman"/>
+                <w:color w:val="000000"/>
+                <w:lang w:val="pt-BR"/>
+              </w:rPr>
+              <w:t>array</w:t>
+            </w:r>
+            <w:proofErr w:type="spellEnd"/>
+            <w:r>
+              <w:rPr>
+                <w:rFonts w:ascii="Times New Roman" w:hAnsi="Times New Roman"/>
+                <w:color w:val="000000"/>
+                <w:lang w:val="pt-BR"/>
+              </w:rPr>
+              <w:t xml:space="preserve"> VMP_ROUTE deverá ser criado um elemento no </w:t>
+            </w:r>
+            <w:proofErr w:type="spellStart"/>
+            <w:proofErr w:type="gramStart"/>
+            <w:r>
+              <w:rPr>
+                <w:rFonts w:ascii="Times New Roman" w:hAnsi="Times New Roman"/>
+                <w:color w:val="000000"/>
+                <w:lang w:val="pt-BR"/>
+              </w:rPr>
+              <w:t>array</w:t>
+            </w:r>
+            <w:proofErr w:type="spellEnd"/>
+            <w:r>
+              <w:rPr>
+                <w:rFonts w:ascii="Times New Roman" w:hAnsi="Times New Roman"/>
+                <w:color w:val="000000"/>
+                <w:lang w:val="pt-BR"/>
+              </w:rPr>
+              <w:t xml:space="preserve">  VMP</w:t>
+            </w:r>
+            <w:proofErr w:type="gramEnd"/>
+            <w:r>
+              <w:rPr>
+                <w:rFonts w:ascii="Times New Roman" w:hAnsi="Times New Roman"/>
+                <w:color w:val="000000"/>
+                <w:lang w:val="pt-BR"/>
+              </w:rPr>
+              <w:t>_FORMA_VIA  concatenando VMP_FORMA +”.”+VMP_ROUTE(N,2) onde N = número da linha. Exibir cada uma das linhas neste campo (sem edição)</w:t>
+            </w:r>
+          </w:p>
+          <w:p>
+            <w:pPr>
+              <w:spacing w:before="100" w:beforeAutospacing="1" w:after="100" w:afterAutospacing="1"/>
+              <w:rPr>
+                <w:rFonts w:ascii="Times New Roman" w:hAnsi="Times New Roman"/>
+                <w:color w:val="000000"/>
+                <w:lang w:val="pt-BR"/>
+              </w:rPr>
+            </w:pPr>
+            <w:r>
+              <w:rPr>
+                <w:rFonts w:ascii="Times New Roman" w:hAnsi="Times New Roman"/>
+                <w:color w:val="000000"/>
+                <w:lang w:val="pt-BR"/>
+              </w:rPr>
+              <w:t xml:space="preserve"> </w:t>
+            </w:r>
           </w:p>
         </w:tc>
         <w:tc>
           <w:tcPr>
-            <w:tcW w:w="3004" w:type="dxa"/>
+            <w:tcW w:w="982" w:type="dxa"/>
+            <w:vAlign w:val="center"/>
           </w:tcPr>
           <w:p>
             <w:pPr>
-              <w:rPr>
-                <w:rFonts w:ascii="Calibri" w:hAnsi="Calibri" w:cs="Calibri"/>
-                <w:sz w:val="20"/>
-                <w:szCs w:val="20"/>
-              </w:rPr>
-            </w:pPr>
-            <w:r>
-              <w:rPr>
-                <w:rFonts w:ascii="Calibri" w:hAnsi="Calibri" w:cs="Calibri"/>
-                <w:sz w:val="20"/>
-                <w:szCs w:val="20"/>
-              </w:rPr>
-              <w:t>atributo</w:t>
-            </w:r>
-          </w:p>
-        </w:tc>
-      </w:tr>
-      <w:tr>
-        <w:tc>
-          <w:tcPr>
-            <w:tcW w:w="3003" w:type="dxa"/>
-          </w:tcPr>
-          <w:p>
-            <w:pPr>
               <w:spacing w:after="0"/>
               <w:rPr>
-                <w:rFonts w:ascii="Calibri" w:hAnsi="Calibri" w:cs="Calibri"/>
-                <w:b/>
-                <w:bCs/>
-                <w:color w:val="3F6079"/>
-                <w:sz w:val="18"/>
-                <w:szCs w:val="18"/>
-                <w:shd w:val="clear" w:color="auto" w:fill="FFFFFF"/>
-              </w:rPr>
-            </w:pPr>
-            <w:r>
-              <w:rPr>
-                <w:rFonts w:ascii="Calibri" w:hAnsi="Calibri" w:cs="Calibri"/>
-                <w:b/>
-                <w:bCs/>
-                <w:color w:val="3F6079"/>
-                <w:sz w:val="18"/>
-                <w:szCs w:val="18"/>
-                <w:shd w:val="clear" w:color="auto" w:fill="FFFFFF"/>
-              </w:rPr>
-              <w:t>Via(s) de Administração</w:t>
+                <w:rFonts w:ascii="Times New Roman" w:hAnsi="Times New Roman"/>
+                <w:color w:val="000000"/>
+                <w:lang w:val="pt-BR"/>
+              </w:rPr>
+            </w:pPr>
+            <w:r>
+              <w:rPr>
+                <w:rFonts w:ascii="Times New Roman" w:hAnsi="Times New Roman"/>
+                <w:color w:val="000000"/>
+                <w:lang w:val="pt-BR"/>
+              </w:rPr>
+              <w:t>[</w:t>
+            </w:r>
+            <w:proofErr w:type="gramStart"/>
+            <w:r>
+              <w:rPr>
+                <w:rFonts w:ascii="Times New Roman" w:hAnsi="Times New Roman"/>
+                <w:color w:val="000000"/>
+                <w:lang w:val="pt-BR"/>
+              </w:rPr>
+              <w:t>1..</w:t>
+            </w:r>
+            <w:proofErr w:type="gramEnd"/>
+            <w:r>
+              <w:rPr>
+                <w:rFonts w:ascii="Times New Roman" w:hAnsi="Times New Roman"/>
+                <w:color w:val="000000"/>
+                <w:lang w:val="pt-BR"/>
+              </w:rPr>
+              <w:t>N]</w:t>
             </w:r>
           </w:p>
         </w:tc>
         <w:tc>
           <w:tcPr>
-            <w:tcW w:w="3003" w:type="dxa"/>
+            <w:tcW w:w="716" w:type="dxa"/>
+            <w:vAlign w:val="center"/>
           </w:tcPr>
           <w:p>
             <w:pPr>
-              <w:rPr>
-                <w:rFonts w:ascii="Calibri" w:hAnsi="Calibri" w:cs="Calibri"/>
-                <w:sz w:val="20"/>
-                <w:szCs w:val="20"/>
-              </w:rPr>
-            </w:pPr>
-          </w:p>
-        </w:tc>
-        <w:tc>
-          <w:tcPr>
-            <w:tcW w:w="3004" w:type="dxa"/>
-          </w:tcPr>
-          <w:p>
-            <w:pPr>
-              <w:rPr>
-                <w:rFonts w:ascii="Calibri" w:hAnsi="Calibri" w:cs="Calibri"/>
-                <w:sz w:val="20"/>
-                <w:szCs w:val="20"/>
-              </w:rPr>
-            </w:pPr>
-            <w:r>
-              <w:rPr>
-                <w:rFonts w:ascii="Calibri" w:hAnsi="Calibri" w:cs="Calibri"/>
-                <w:sz w:val="20"/>
-                <w:szCs w:val="20"/>
-              </w:rPr>
-              <w:t>A</w:t>
-            </w:r>
-            <w:r>
-              <w:rPr>
-                <w:rFonts w:ascii="Calibri" w:hAnsi="Calibri" w:cs="Calibri"/>
-                <w:sz w:val="20"/>
-                <w:szCs w:val="20"/>
-              </w:rPr>
-              <w:t>tributo</w:t>
-            </w:r>
-            <w:r>
-              <w:rPr>
-                <w:rFonts w:ascii="Calibri" w:hAnsi="Calibri" w:cs="Calibri"/>
-                <w:sz w:val="20"/>
-                <w:szCs w:val="20"/>
-              </w:rPr>
-              <w:t xml:space="preserve"> / EDQM</w:t>
-            </w:r>
-          </w:p>
-        </w:tc>
-      </w:tr>
-      <w:tr>
-        <w:tc>
-          <w:tcPr>
-            <w:tcW w:w="3003" w:type="dxa"/>
-          </w:tcPr>
-          <w:p>
-            <w:pPr>
-              <w:spacing w:after="0"/>
-              <w:rPr>
-                <w:rFonts w:ascii="Calibri" w:hAnsi="Calibri" w:cs="Calibri"/>
-                <w:b/>
-                <w:bCs/>
-                <w:color w:val="3F6079"/>
-                <w:sz w:val="18"/>
-                <w:szCs w:val="18"/>
-                <w:shd w:val="clear" w:color="auto" w:fill="FFFFFF"/>
-              </w:rPr>
-            </w:pPr>
-            <w:r>
-              <w:rPr>
-                <w:rFonts w:ascii="Calibri" w:hAnsi="Calibri" w:cs="Calibri"/>
-              </w:rPr>
-              <w:t>Forma Farmacêutica</w:t>
-            </w:r>
-          </w:p>
-        </w:tc>
-        <w:tc>
-          <w:tcPr>
-            <w:tcW w:w="3003" w:type="dxa"/>
-          </w:tcPr>
-          <w:p>
-            <w:pPr>
-              <w:rPr>
-                <w:rFonts w:ascii="Calibri" w:hAnsi="Calibri" w:cs="Calibri"/>
-                <w:sz w:val="20"/>
-                <w:szCs w:val="20"/>
-              </w:rPr>
-            </w:pPr>
-          </w:p>
-        </w:tc>
-        <w:tc>
-          <w:tcPr>
-            <w:tcW w:w="3004" w:type="dxa"/>
-          </w:tcPr>
-          <w:p>
-            <w:pPr>
-              <w:rPr>
-                <w:rFonts w:ascii="Calibri" w:hAnsi="Calibri" w:cs="Calibri"/>
-                <w:sz w:val="20"/>
-                <w:szCs w:val="20"/>
-              </w:rPr>
-            </w:pPr>
-            <w:r>
-              <w:rPr>
-                <w:rFonts w:ascii="Calibri" w:hAnsi="Calibri" w:cs="Calibri"/>
-                <w:sz w:val="20"/>
-                <w:szCs w:val="20"/>
-              </w:rPr>
-              <w:t>atributo</w:t>
-            </w:r>
-          </w:p>
-        </w:tc>
-      </w:tr>
-      <w:tr>
-        <w:tc>
-          <w:tcPr>
-            <w:tcW w:w="3003" w:type="dxa"/>
-          </w:tcPr>
-          <w:p>
-            <w:pPr>
-              <w:spacing w:after="0"/>
-              <w:rPr>
-                <w:rFonts w:ascii="Calibri" w:hAnsi="Calibri" w:cs="Calibri"/>
-              </w:rPr>
-            </w:pPr>
-            <w:r>
-              <w:rPr>
-                <w:rFonts w:ascii="Calibri" w:hAnsi="Calibri" w:cs="Calibri"/>
-                <w:b/>
-                <w:bCs/>
-                <w:lang w:val="en-BR"/>
-              </w:rPr>
-              <w:t>Ingrediente(s)</w:t>
-            </w:r>
-          </w:p>
-        </w:tc>
-        <w:tc>
-          <w:tcPr>
-            <w:tcW w:w="3003" w:type="dxa"/>
-          </w:tcPr>
-          <w:p>
-            <w:pPr>
-              <w:rPr>
-                <w:rFonts w:ascii="Calibri" w:hAnsi="Calibri" w:cs="Calibri"/>
-                <w:sz w:val="20"/>
-                <w:szCs w:val="20"/>
-              </w:rPr>
-            </w:pPr>
-          </w:p>
-        </w:tc>
-        <w:tc>
-          <w:tcPr>
-            <w:tcW w:w="3004" w:type="dxa"/>
-          </w:tcPr>
-          <w:p>
-            <w:pPr>
-              <w:rPr>
-                <w:rFonts w:ascii="Calibri" w:hAnsi="Calibri" w:cs="Calibri"/>
-                <w:sz w:val="20"/>
-                <w:szCs w:val="20"/>
-              </w:rPr>
-            </w:pPr>
-            <w:r>
-              <w:rPr>
-                <w:rFonts w:ascii="Calibri" w:hAnsi="Calibri" w:cs="Calibri"/>
-                <w:sz w:val="20"/>
-                <w:szCs w:val="20"/>
-              </w:rPr>
-              <w:t>atributo</w:t>
-            </w:r>
-          </w:p>
-        </w:tc>
-      </w:tr>
-      <w:tr>
-        <w:tc>
-          <w:tcPr>
-            <w:tcW w:w="3003" w:type="dxa"/>
-          </w:tcPr>
-          <w:p>
-            <w:pPr>
-              <w:spacing w:after="0"/>
-              <w:rPr>
-                <w:rFonts w:ascii="Calibri" w:hAnsi="Calibri" w:cs="Calibri"/>
-                <w:b/>
-                <w:bCs/>
-              </w:rPr>
-            </w:pPr>
-            <w:proofErr w:type="spellStart"/>
-            <w:r>
-              <w:rPr>
-                <w:rFonts w:ascii="Calibri" w:hAnsi="Calibri" w:cs="Calibri"/>
-                <w:b/>
-                <w:bCs/>
-                <w:color w:val="3F6079"/>
-                <w:sz w:val="18"/>
-                <w:szCs w:val="18"/>
-                <w:shd w:val="clear" w:color="auto" w:fill="FFFFFF"/>
-              </w:rPr>
-              <w:t>CATMATs</w:t>
-            </w:r>
-            <w:proofErr w:type="spellEnd"/>
-          </w:p>
-        </w:tc>
-        <w:tc>
-          <w:tcPr>
-            <w:tcW w:w="3003" w:type="dxa"/>
-          </w:tcPr>
-          <w:p>
-            <w:pPr>
-              <w:rPr>
-                <w:rFonts w:ascii="Calibri" w:hAnsi="Calibri" w:cs="Calibri"/>
-                <w:sz w:val="20"/>
-                <w:szCs w:val="20"/>
-              </w:rPr>
-            </w:pPr>
-          </w:p>
-        </w:tc>
-        <w:tc>
-          <w:tcPr>
-            <w:tcW w:w="3004" w:type="dxa"/>
-          </w:tcPr>
-          <w:p>
-            <w:pPr>
-              <w:rPr>
-                <w:rFonts w:ascii="Calibri" w:hAnsi="Calibri" w:cs="Calibri"/>
-                <w:sz w:val="20"/>
-                <w:szCs w:val="20"/>
-              </w:rPr>
-            </w:pPr>
-            <w:r>
-              <w:rPr>
-                <w:rFonts w:ascii="Calibri" w:hAnsi="Calibri" w:cs="Calibri"/>
-                <w:sz w:val="20"/>
-                <w:szCs w:val="20"/>
-              </w:rPr>
-              <w:t>mapeamento</w:t>
-            </w:r>
-          </w:p>
-        </w:tc>
-      </w:tr>
-      <w:tr>
-        <w:tc>
-          <w:tcPr>
-            <w:tcW w:w="3003" w:type="dxa"/>
-          </w:tcPr>
-          <w:p>
-            <w:pPr>
-              <w:spacing w:after="0"/>
-              <w:rPr>
-                <w:rFonts w:ascii="Calibri" w:hAnsi="Calibri" w:cs="Calibri"/>
-              </w:rPr>
-            </w:pPr>
-            <w:r>
-              <w:rPr>
-                <w:rFonts w:ascii="Calibri" w:hAnsi="Calibri" w:cs="Calibri"/>
-              </w:rPr>
-              <w:t>Categoria(s) de Controle Especial</w:t>
-            </w:r>
-          </w:p>
-          <w:p>
-            <w:pPr>
-              <w:spacing w:after="0"/>
-              <w:rPr>
-                <w:rFonts w:ascii="Calibri" w:hAnsi="Calibri" w:cs="Calibri"/>
-                <w:b/>
-                <w:bCs/>
-                <w:color w:val="3F6079"/>
-                <w:sz w:val="18"/>
-                <w:szCs w:val="18"/>
-                <w:shd w:val="clear" w:color="auto" w:fill="FFFFFF"/>
-              </w:rPr>
-            </w:pPr>
-          </w:p>
-        </w:tc>
-        <w:tc>
-          <w:tcPr>
-            <w:tcW w:w="3003" w:type="dxa"/>
-          </w:tcPr>
-          <w:p>
-            <w:pPr>
-              <w:rPr>
-                <w:rFonts w:ascii="Calibri" w:hAnsi="Calibri" w:cs="Calibri"/>
-                <w:sz w:val="20"/>
-                <w:szCs w:val="20"/>
-              </w:rPr>
-            </w:pPr>
-          </w:p>
-        </w:tc>
-        <w:tc>
-          <w:tcPr>
-            <w:tcW w:w="3004" w:type="dxa"/>
-          </w:tcPr>
-          <w:p>
-            <w:pPr>
-              <w:rPr>
-                <w:rFonts w:ascii="Calibri" w:hAnsi="Calibri" w:cs="Calibri"/>
-                <w:sz w:val="20"/>
-                <w:szCs w:val="20"/>
-              </w:rPr>
-            </w:pPr>
-            <w:r>
-              <w:rPr>
-                <w:rFonts w:ascii="Calibri" w:hAnsi="Calibri" w:cs="Calibri"/>
-                <w:sz w:val="20"/>
-                <w:szCs w:val="20"/>
-              </w:rPr>
-              <w:t>atributo</w:t>
-            </w:r>
-          </w:p>
-        </w:tc>
-      </w:tr>
-      <w:tr>
-        <w:tc>
-          <w:tcPr>
-            <w:tcW w:w="3003" w:type="dxa"/>
-          </w:tcPr>
-          <w:p>
-            <w:pPr>
-              <w:spacing w:after="0"/>
-              <w:rPr>
-                <w:rFonts w:ascii="Calibri" w:hAnsi="Calibri" w:cs="Calibri"/>
-              </w:rPr>
-            </w:pPr>
-            <w:r>
-              <w:rPr>
-                <w:rFonts w:ascii="Calibri" w:hAnsi="Calibri" w:cs="Calibri"/>
-              </w:rPr>
-              <w:t xml:space="preserve">Ontologia Forma farmacêutica &amp; Via de </w:t>
-            </w:r>
-            <w:proofErr w:type="spellStart"/>
-            <w:r>
-              <w:rPr>
-                <w:rFonts w:ascii="Calibri" w:hAnsi="Calibri" w:cs="Calibri"/>
-              </w:rPr>
-              <w:t>Adm</w:t>
-            </w:r>
-            <w:proofErr w:type="spellEnd"/>
-          </w:p>
-          <w:p>
-            <w:pPr>
-              <w:spacing w:after="0"/>
-              <w:rPr>
-                <w:rFonts w:ascii="Calibri" w:hAnsi="Calibri" w:cs="Calibri"/>
-              </w:rPr>
-            </w:pPr>
-          </w:p>
-        </w:tc>
-        <w:tc>
-          <w:tcPr>
-            <w:tcW w:w="3003" w:type="dxa"/>
-          </w:tcPr>
-          <w:p>
-            <w:pPr>
-              <w:rPr>
-                <w:rFonts w:ascii="Calibri" w:hAnsi="Calibri" w:cs="Calibri"/>
-                <w:sz w:val="20"/>
-                <w:szCs w:val="20"/>
-              </w:rPr>
-            </w:pPr>
-          </w:p>
-        </w:tc>
-        <w:tc>
-          <w:tcPr>
-            <w:tcW w:w="3004" w:type="dxa"/>
-          </w:tcPr>
-          <w:p>
-            <w:pPr>
-              <w:rPr>
-                <w:rFonts w:ascii="Calibri" w:hAnsi="Calibri" w:cs="Calibri"/>
-                <w:sz w:val="20"/>
-                <w:szCs w:val="20"/>
-              </w:rPr>
-            </w:pPr>
-            <w:r>
-              <w:rPr>
-                <w:rFonts w:ascii="Calibri" w:hAnsi="Calibri" w:cs="Calibri"/>
-                <w:sz w:val="20"/>
-                <w:szCs w:val="20"/>
-              </w:rPr>
-              <w:t>atributo</w:t>
-            </w:r>
-          </w:p>
-        </w:tc>
-      </w:tr>
-      <w:tr>
-        <w:tc>
-          <w:tcPr>
-            <w:tcW w:w="3003" w:type="dxa"/>
-          </w:tcPr>
-          <w:p>
-            <w:pPr>
-              <w:spacing w:after="0"/>
-              <w:rPr>
-                <w:rFonts w:ascii="Calibri" w:hAnsi="Calibri" w:cs="Calibri"/>
-              </w:rPr>
-            </w:pPr>
-          </w:p>
-        </w:tc>
-        <w:tc>
-          <w:tcPr>
-            <w:tcW w:w="3003" w:type="dxa"/>
-          </w:tcPr>
-          <w:p>
-            <w:pPr>
-              <w:rPr>
-                <w:rFonts w:ascii="Calibri" w:hAnsi="Calibri" w:cs="Calibri"/>
-                <w:sz w:val="20"/>
-                <w:szCs w:val="20"/>
-              </w:rPr>
-            </w:pPr>
-          </w:p>
-        </w:tc>
-        <w:tc>
-          <w:tcPr>
-            <w:tcW w:w="3004" w:type="dxa"/>
-          </w:tcPr>
-          <w:p>
-            <w:pPr>
-              <w:rPr>
-                <w:rFonts w:ascii="Calibri" w:hAnsi="Calibri" w:cs="Calibri"/>
-                <w:sz w:val="20"/>
-                <w:szCs w:val="20"/>
+              <w:spacing w:before="100" w:beforeAutospacing="1" w:after="100" w:afterAutospacing="1"/>
+              <w:rPr>
+                <w:rFonts w:ascii="Times New Roman" w:hAnsi="Times New Roman"/>
+                <w:color w:val="000000"/>
               </w:rPr>
             </w:pPr>
           </w:p>
@@ -1559,12 +2889,154 @@
     <w:p>
       <w:pPr>
         <w:rPr>
+          <w:lang w:val="en-US"/>
+        </w:rPr>
+      </w:pPr>
+    </w:p>
+    <w:p>
+      <w:pPr>
+        <w:rPr>
+          <w:lang w:val="en-US"/>
+        </w:rPr>
+      </w:pPr>
+    </w:p>
+    <w:p>
+      <w:pPr>
+        <w:spacing w:before="100" w:beforeAutospacing="1" w:after="100" w:afterAutospacing="1"/>
+        <w:rPr>
+          <w:rFonts w:ascii="Times New Roman" w:hAnsi="Times New Roman"/>
+          <w:color w:val="000000"/>
+        </w:rPr>
+      </w:pPr>
+      <w:r>
+        <w:rPr>
+          <w:rFonts w:ascii="Times New Roman" w:hAnsi="Times New Roman"/>
+          <w:b/>
+          <w:bCs/>
+          <w:color w:val="000000"/>
+        </w:rPr>
+        <w:t>Pronto para desenvolver (Definition of Ready):</w:t>
+      </w:r>
+    </w:p>
+    <w:p>
+      <w:pPr>
+        <w:spacing w:before="100" w:beforeAutospacing="1" w:after="100" w:afterAutospacing="1"/>
+        <w:rPr>
+          <w:rFonts w:ascii="Times New Roman" w:hAnsi="Times New Roman"/>
+          <w:color w:val="000000"/>
+        </w:rPr>
+      </w:pPr>
+      <w:r>
+        <w:rPr>
+          <w:rFonts w:ascii="Times New Roman" w:hAnsi="Times New Roman"/>
+          <w:color w:val="000000"/>
+          <w:lang w:val="pt-BR"/>
+        </w:rPr>
+        <w:t xml:space="preserve">Refinamento com todos os atributos necessários para carga de novo </w:t>
+      </w:r>
+      <w:r>
+        <w:rPr>
+          <w:rFonts w:ascii="Times New Roman" w:hAnsi="Times New Roman"/>
+          <w:color w:val="000000"/>
+          <w:lang w:val="pt-BR"/>
+        </w:rPr>
+        <w:t>VMP definidos</w:t>
+      </w:r>
+      <w:r>
+        <w:rPr>
+          <w:rFonts w:ascii="Times New Roman" w:hAnsi="Times New Roman"/>
+          <w:color w:val="000000"/>
+        </w:rPr>
+        <w:t>;</w:t>
+      </w:r>
+    </w:p>
+    <w:p>
+      <w:pPr>
+        <w:spacing w:before="100" w:beforeAutospacing="1" w:after="100" w:afterAutospacing="1"/>
+        <w:rPr>
+          <w:rFonts w:ascii="Times New Roman" w:hAnsi="Times New Roman"/>
+          <w:color w:val="000000"/>
+        </w:rPr>
+      </w:pPr>
+      <w:r>
+        <w:rPr>
+          <w:rFonts w:ascii="Times New Roman" w:hAnsi="Times New Roman"/>
+          <w:b/>
+          <w:bCs/>
+          <w:color w:val="000000"/>
+        </w:rPr>
+        <w:t>Pronto para entregar (Definition of Done):</w:t>
+      </w:r>
+    </w:p>
+    <w:p>
+      <w:pPr>
+        <w:spacing w:before="100" w:beforeAutospacing="1" w:after="100" w:afterAutospacing="1"/>
+        <w:rPr>
+          <w:rFonts w:ascii="Times New Roman" w:hAnsi="Times New Roman"/>
+          <w:color w:val="000000"/>
+          <w:lang w:val="pt-BR"/>
+        </w:rPr>
+      </w:pPr>
+      <w:r>
+        <w:rPr>
+          <w:rFonts w:ascii="Times New Roman" w:hAnsi="Times New Roman"/>
+          <w:color w:val="000000"/>
+          <w:lang w:val="pt-BR"/>
+        </w:rPr>
+        <w:t xml:space="preserve">Todos os dados necessários para </w:t>
+      </w:r>
+      <w:proofErr w:type="spellStart"/>
+      <w:r>
+        <w:rPr>
+          <w:rFonts w:ascii="Times New Roman" w:hAnsi="Times New Roman"/>
+          <w:color w:val="000000"/>
+          <w:lang w:val="pt-BR"/>
+        </w:rPr>
+        <w:t>graver</w:t>
+      </w:r>
+      <w:proofErr w:type="spellEnd"/>
+      <w:r>
+        <w:rPr>
+          <w:rFonts w:ascii="Times New Roman" w:hAnsi="Times New Roman"/>
+          <w:color w:val="000000"/>
+          <w:lang w:val="pt-BR"/>
+        </w:rPr>
+        <w:t xml:space="preserve"> novo VMP em memória</w:t>
+      </w:r>
+      <w:r>
+        <w:rPr>
+          <w:rFonts w:ascii="Times New Roman" w:hAnsi="Times New Roman"/>
+          <w:color w:val="000000"/>
+          <w:lang w:val="pt-BR"/>
+        </w:rPr>
+        <w:t>. Nova tarefa descreve a carga na tabela TB_VMP e as tabelas auxiliares de relacionamento.</w:t>
+      </w:r>
+    </w:p>
+    <w:p>
+      <w:pPr>
+        <w:rPr>
+          <w:lang w:val="pt-BR"/>
+        </w:rPr>
+      </w:pPr>
+      <w:r>
+        <w:rPr>
+          <w:lang w:val="pt-BR"/>
+        </w:rPr>
+        <w:t xml:space="preserve"> </w:t>
+      </w:r>
+    </w:p>
+    <w:p>
+      <w:pPr>
+        <w:rPr>
           <w:lang w:val="pt-BR"/>
         </w:rPr>
       </w:pPr>
     </w:p>
     <w:p>
       <w:r>
+        <w:rPr>
+          <w:noProof/>
+        </w:rPr>
         <w:lastRenderedPageBreak/>
         <w:drawing>
           <wp:inline distT="0" distB="0" distL="0" distR="0" wp14:anchorId="2D719849" wp14:editId="0751A303">
@@ -1606,6 +3078,9 @@
     <w:p/>
     <w:p>
       <w:r>
+        <w:rPr>
+          <w:noProof/>
+        </w:rPr>
         <w:drawing>
           <wp:inline distT="0" distB="0" distL="0" distR="0" wp14:anchorId="686932A3" wp14:editId="3F4F7AFA">
             <wp:extent cx="5727700" cy="3566160"/>
@@ -3447,6 +4922,7 @@
   <w:style w:type="character" w:default="1" w:styleId="DefaultParagraphFont">
     <w:name w:val="Default Paragraph Font"/>
     <w:uiPriority w:val="1"/>
+    <w:semiHidden/>
     <w:unhideWhenUsed/>
   </w:style>
   <w:style w:type="table" w:default="1" w:styleId="TableNormal">

</xml_diff>